<commit_message>
Fixed rate ratio plots
</commit_message>
<xml_diff>
--- a/literature/Brushett_Arthurs_squirrels_2025-05-02_AB2_MAD_clean.docx
+++ b/literature/Brushett_Arthurs_squirrels_2025-05-02_AB2_MAD_clean.docx
@@ -77,7 +77,46 @@
         <w:rPr>
           <w:rFonts w:ascii="Calibri" w:eastAsia="Calibri" w:hAnsi="Calibri" w:cs="Calibri"/>
         </w:rPr>
-        <w:t>, Jason T. Fisher</w:t>
+        <w:t xml:space="preserve">, </w:t>
+      </w:r>
+      <w:ins w:id="5" w:author="Aidan Brushett" w:date="2025-05-23T10:30:00Z" w16du:dateUtc="2025-05-23T17:30:00Z">
+        <w:r>
+          <w:rPr>
+            <w:rFonts w:ascii="Calibri" w:eastAsia="Calibri" w:hAnsi="Calibri" w:cs="Calibri"/>
+          </w:rPr>
+          <w:t xml:space="preserve">Marissa </w:t>
+        </w:r>
+        <w:r>
+          <w:rPr>
+            <w:rFonts w:ascii="Calibri" w:eastAsia="Calibri" w:hAnsi="Calibri" w:cs="Calibri"/>
+          </w:rPr>
+          <w:t>Dyck</w:t>
+        </w:r>
+        <w:r>
+          <w:rPr>
+            <w:rFonts w:ascii="Calibri" w:eastAsia="Calibri" w:hAnsi="Calibri" w:cs="Calibri"/>
+            <w:vertAlign w:val="superscript"/>
+          </w:rPr>
+          <w:t>2</w:t>
+        </w:r>
+        <w:r>
+          <w:rPr>
+            <w:rFonts w:ascii="Calibri" w:eastAsia="Calibri" w:hAnsi="Calibri" w:cs="Calibri"/>
+          </w:rPr>
+          <w:t xml:space="preserve">, </w:t>
+        </w:r>
+      </w:ins>
+      <w:r>
+        <w:rPr>
+          <w:rFonts w:ascii="Calibri" w:eastAsia="Calibri" w:hAnsi="Calibri" w:cs="Calibri"/>
+        </w:rPr>
+        <w:t>Jason</w:t>
+      </w:r>
+      <w:r>
+        <w:rPr>
+          <w:rFonts w:ascii="Calibri" w:eastAsia="Calibri" w:hAnsi="Calibri" w:cs="Calibri"/>
+        </w:rPr>
+        <w:t xml:space="preserve"> T. Fisher</w:t>
       </w:r>
       <w:r>
         <w:rPr>
@@ -125,7 +164,21 @@
         <w:rPr>
           <w:rFonts w:ascii="Calibri" w:eastAsia="Calibri" w:hAnsi="Calibri" w:cs="Calibri"/>
         </w:rPr>
-        <w:t xml:space="preserve"> Equal co-authors; School of Environmental Studies, University of Victoria, Victoria, Canada</w:t>
+        <w:t xml:space="preserve"> Equal </w:t>
+      </w:r>
+      <w:proofErr w:type="gramStart"/>
+      <w:r>
+        <w:rPr>
+          <w:rFonts w:ascii="Calibri" w:eastAsia="Calibri" w:hAnsi="Calibri" w:cs="Calibri"/>
+        </w:rPr>
+        <w:t>co-authors</w:t>
+      </w:r>
+      <w:proofErr w:type="gramEnd"/>
+      <w:r>
+        <w:rPr>
+          <w:rFonts w:ascii="Calibri" w:eastAsia="Calibri" w:hAnsi="Calibri" w:cs="Calibri"/>
+        </w:rPr>
+        <w:t>; School of Environmental Studies, University of Victoria, Victoria, Canada</w:t>
       </w:r>
     </w:p>
     <w:p>
@@ -153,8 +206,8 @@
       <w:pPr>
         <w:pStyle w:val="Heading2"/>
       </w:pPr>
-      <w:bookmarkStart w:id="5" w:name="_kas5c8tb9r1u" w:colFirst="0" w:colLast="0"/>
-      <w:bookmarkEnd w:id="5"/>
+      <w:bookmarkStart w:id="6" w:name="_kas5c8tb9r1u" w:colFirst="0" w:colLast="0"/>
+      <w:bookmarkEnd w:id="6"/>
       <w:r>
         <w:t>Abstract</w:t>
       </w:r>
@@ -363,8 +416,8 @@
         <w:pStyle w:val="Heading2"/>
         <w:spacing w:line="360" w:lineRule="auto"/>
       </w:pPr>
-      <w:bookmarkStart w:id="6" w:name="_e9aaleui00xc" w:colFirst="0" w:colLast="0"/>
-      <w:bookmarkEnd w:id="6"/>
+      <w:bookmarkStart w:id="7" w:name="_e9aaleui00xc" w:colFirst="0" w:colLast="0"/>
+      <w:bookmarkEnd w:id="7"/>
       <w:r>
         <w:lastRenderedPageBreak/>
         <w:t>Introduction</w:t>
@@ -541,8 +594,8 @@
         </w:rPr>
         <w:t xml:space="preserve"> et al., 2013; Pickell et al., 2015). Disturbances such as fire are essential processes that maintain the ecological organization of western boreal systems (Weber &amp; Flannigan, 1997), but the cumulative effects of decades of industrial development and fire suppression </w:t>
       </w:r>
-      <w:commentRangeStart w:id="7"/>
       <w:commentRangeStart w:id="8"/>
+      <w:commentRangeStart w:id="9"/>
       <w:r>
         <w:rPr>
           <w:rFonts w:ascii="Calibri" w:eastAsia="Calibri" w:hAnsi="Calibri" w:cs="Calibri"/>
@@ -573,19 +626,19 @@
         </w:rPr>
         <w:t xml:space="preserve">natural processes </w:t>
       </w:r>
-      <w:commentRangeEnd w:id="7"/>
+      <w:commentRangeEnd w:id="8"/>
       <w:r>
         <w:rPr>
           <w:rStyle w:val="CommentReference"/>
         </w:rPr>
-        <w:commentReference w:id="7"/>
-      </w:r>
-      <w:commentRangeEnd w:id="8"/>
+        <w:commentReference w:id="8"/>
+      </w:r>
+      <w:commentRangeEnd w:id="9"/>
       <w:r>
         <w:rPr>
           <w:rStyle w:val="CommentReference"/>
         </w:rPr>
-        <w:commentReference w:id="8"/>
+        <w:commentReference w:id="9"/>
       </w:r>
       <w:r>
         <w:rPr>
@@ -625,10 +678,10 @@
         </w:rPr>
         <w:t xml:space="preserve"> et al., 2018; Lee &amp; Boutin, 2006). Persistent industrial features create a disproportionate amount of forest edge, increase growth of early-seral vegetation, and establish linear movement corridors through </w:t>
       </w:r>
-      <w:commentRangeStart w:id="9"/>
       <w:commentRangeStart w:id="10"/>
       <w:commentRangeStart w:id="11"/>
       <w:commentRangeStart w:id="12"/>
+      <w:commentRangeStart w:id="13"/>
       <w:r>
         <w:rPr>
           <w:rFonts w:ascii="Calibri" w:eastAsia="Calibri" w:hAnsi="Calibri" w:cs="Calibri"/>
@@ -647,33 +700,33 @@
         </w:rPr>
         <w:t>.</w:t>
       </w:r>
-      <w:commentRangeEnd w:id="9"/>
+      <w:commentRangeEnd w:id="10"/>
       <w:r>
         <w:rPr>
           <w:rStyle w:val="CommentReference"/>
         </w:rPr>
-        <w:commentReference w:id="9"/>
-      </w:r>
-      <w:commentRangeEnd w:id="10"/>
+        <w:commentReference w:id="10"/>
+      </w:r>
+      <w:commentRangeEnd w:id="11"/>
       <w:r>
         <w:rPr>
           <w:rStyle w:val="CommentReference"/>
         </w:rPr>
-        <w:commentReference w:id="10"/>
-      </w:r>
-      <w:commentRangeEnd w:id="11"/>
+        <w:commentReference w:id="11"/>
+      </w:r>
+      <w:commentRangeEnd w:id="12"/>
       <w:r>
         <w:rPr>
           <w:rStyle w:val="CommentReference"/>
         </w:rPr>
-        <w:commentReference w:id="11"/>
-      </w:r>
-      <w:commentRangeEnd w:id="12"/>
+        <w:commentReference w:id="12"/>
+      </w:r>
+      <w:commentRangeEnd w:id="13"/>
       <w:r>
         <w:rPr>
           <w:rStyle w:val="CommentReference"/>
         </w:rPr>
-        <w:commentReference w:id="12"/>
+        <w:commentReference w:id="13"/>
       </w:r>
       <w:r>
         <w:rPr>
@@ -912,13 +965,27 @@
         <w:rPr>
           <w:rFonts w:ascii="Calibri" w:eastAsia="Calibri" w:hAnsi="Calibri" w:cs="Calibri"/>
         </w:rPr>
-        <w:t xml:space="preserve">, 2010; Villard &amp; Metzger, 2014). In the Boreal Plains, where </w:t>
-      </w:r>
-      <w:r>
-        <w:rPr>
-          <w:rFonts w:ascii="Calibri" w:eastAsia="Calibri" w:hAnsi="Calibri" w:cs="Calibri"/>
-        </w:rPr>
-        <w:t xml:space="preserve"> intensity </w:t>
+        <w:t xml:space="preserve">, 2010; Villard &amp; Metzger, 2014). In the Boreal Plains, </w:t>
+      </w:r>
+      <w:proofErr w:type="gramStart"/>
+      <w:r>
+        <w:rPr>
+          <w:rFonts w:ascii="Calibri" w:eastAsia="Calibri" w:hAnsi="Calibri" w:cs="Calibri"/>
+        </w:rPr>
+        <w:t xml:space="preserve">where </w:t>
+      </w:r>
+      <w:r>
+        <w:rPr>
+          <w:rFonts w:ascii="Calibri" w:eastAsia="Calibri" w:hAnsi="Calibri" w:cs="Calibri"/>
+        </w:rPr>
+        <w:t xml:space="preserve"> intensity</w:t>
+      </w:r>
+      <w:proofErr w:type="gramEnd"/>
+      <w:r>
+        <w:rPr>
+          <w:rFonts w:ascii="Calibri" w:eastAsia="Calibri" w:hAnsi="Calibri" w:cs="Calibri"/>
+        </w:rPr>
+        <w:t xml:space="preserve"> </w:t>
       </w:r>
       <w:r>
         <w:rPr>
@@ -1006,10 +1073,10 @@
         </w:rPr>
         <w:t xml:space="preserve">) to investigate these concepts. Widespread throughout the Boreal Plains, red squirrels are </w:t>
       </w:r>
-      <w:commentRangeStart w:id="13"/>
       <w:commentRangeStart w:id="14"/>
       <w:commentRangeStart w:id="15"/>
       <w:commentRangeStart w:id="16"/>
+      <w:commentRangeStart w:id="17"/>
       <w:r>
         <w:rPr>
           <w:rFonts w:ascii="Calibri" w:eastAsia="Calibri" w:hAnsi="Calibri" w:cs="Calibri"/>
@@ -1022,33 +1089,33 @@
         </w:rPr>
         <w:t xml:space="preserve"> </w:t>
       </w:r>
-      <w:commentRangeEnd w:id="13"/>
+      <w:commentRangeEnd w:id="14"/>
       <w:r>
         <w:rPr>
           <w:rStyle w:val="CommentReference"/>
         </w:rPr>
-        <w:commentReference w:id="13"/>
-      </w:r>
-      <w:commentRangeEnd w:id="14"/>
+        <w:commentReference w:id="14"/>
+      </w:r>
+      <w:commentRangeEnd w:id="15"/>
       <w:r>
         <w:rPr>
           <w:rStyle w:val="CommentReference"/>
         </w:rPr>
-        <w:commentReference w:id="14"/>
-      </w:r>
-      <w:commentRangeEnd w:id="15"/>
+        <w:commentReference w:id="15"/>
+      </w:r>
+      <w:commentRangeEnd w:id="16"/>
       <w:r>
         <w:rPr>
           <w:rStyle w:val="CommentReference"/>
         </w:rPr>
-        <w:commentReference w:id="15"/>
-      </w:r>
-      <w:commentRangeEnd w:id="16"/>
+        <w:commentReference w:id="16"/>
+      </w:r>
+      <w:commentRangeEnd w:id="17"/>
       <w:r>
         <w:rPr>
           <w:rStyle w:val="CommentReference"/>
         </w:rPr>
-        <w:commentReference w:id="16"/>
+        <w:commentReference w:id="17"/>
       </w:r>
       <w:r>
         <w:rPr>
@@ -1068,35 +1135,35 @@
         </w:rPr>
         <w:t xml:space="preserve"> (Bayne &amp; Hobson, 2000; Patterson &amp; Malcolm, 2010; </w:t>
       </w:r>
-      <w:commentRangeStart w:id="17"/>
       <w:commentRangeStart w:id="18"/>
       <w:commentRangeStart w:id="19"/>
+      <w:commentRangeStart w:id="20"/>
       <w:r>
         <w:rPr>
           <w:rFonts w:ascii="Calibri" w:eastAsia="Calibri" w:hAnsi="Calibri" w:cs="Calibri"/>
         </w:rPr>
         <w:t>Fisher et al., 2005</w:t>
       </w:r>
-      <w:commentRangeEnd w:id="17"/>
+      <w:commentRangeEnd w:id="18"/>
       <w:r>
         <w:rPr>
           <w:rStyle w:val="CommentReference"/>
         </w:rPr>
-        <w:commentReference w:id="17"/>
-      </w:r>
-      <w:commentRangeEnd w:id="18"/>
+        <w:commentReference w:id="18"/>
+      </w:r>
+      <w:commentRangeEnd w:id="19"/>
       <w:r>
         <w:rPr>
           <w:rStyle w:val="CommentReference"/>
         </w:rPr>
-        <w:commentReference w:id="18"/>
-      </w:r>
-      <w:commentRangeEnd w:id="19"/>
+        <w:commentReference w:id="19"/>
+      </w:r>
+      <w:commentRangeEnd w:id="20"/>
       <w:r>
         <w:rPr>
           <w:rStyle w:val="CommentReference"/>
         </w:rPr>
-        <w:commentReference w:id="19"/>
+        <w:commentReference w:id="20"/>
       </w:r>
       <w:r>
         <w:rPr>
@@ -1200,8 +1267,8 @@
         </w:rPr>
         <w:t xml:space="preserve">) both </w:t>
       </w:r>
-      <w:commentRangeStart w:id="20"/>
       <w:commentRangeStart w:id="21"/>
+      <w:commentRangeStart w:id="22"/>
       <w:r>
         <w:rPr>
           <w:rFonts w:ascii="Calibri" w:eastAsia="Calibri" w:hAnsi="Calibri" w:cs="Calibri"/>
@@ -1220,19 +1287,19 @@
         </w:rPr>
         <w:t xml:space="preserve"> influence </w:t>
       </w:r>
-      <w:commentRangeEnd w:id="20"/>
+      <w:commentRangeEnd w:id="21"/>
       <w:r>
         <w:rPr>
           <w:rStyle w:val="CommentReference"/>
         </w:rPr>
-        <w:commentReference w:id="20"/>
-      </w:r>
-      <w:commentRangeEnd w:id="21"/>
+        <w:commentReference w:id="21"/>
+      </w:r>
+      <w:commentRangeEnd w:id="22"/>
       <w:r>
         <w:rPr>
           <w:rStyle w:val="CommentReference"/>
         </w:rPr>
-        <w:commentReference w:id="21"/>
+        <w:commentReference w:id="22"/>
       </w:r>
       <w:r>
         <w:rPr>
@@ -1308,27 +1375,27 @@
         </w:rPr>
         <w:t xml:space="preserve">. </w:t>
       </w:r>
-      <w:commentRangeStart w:id="22"/>
       <w:commentRangeStart w:id="23"/>
+      <w:commentRangeStart w:id="24"/>
       <w:r>
         <w:rPr>
           <w:rFonts w:ascii="Calibri" w:eastAsia="Calibri" w:hAnsi="Calibri" w:cs="Calibri"/>
         </w:rPr>
         <w:t>To</w:t>
       </w:r>
-      <w:commentRangeEnd w:id="22"/>
+      <w:commentRangeEnd w:id="23"/>
       <w:r>
         <w:rPr>
           <w:rStyle w:val="CommentReference"/>
         </w:rPr>
-        <w:commentReference w:id="22"/>
-      </w:r>
-      <w:commentRangeEnd w:id="23"/>
+        <w:commentReference w:id="23"/>
+      </w:r>
+      <w:commentRangeEnd w:id="24"/>
       <w:r>
         <w:rPr>
           <w:rStyle w:val="CommentReference"/>
         </w:rPr>
-        <w:commentReference w:id="23"/>
+        <w:commentReference w:id="24"/>
       </w:r>
       <w:r>
         <w:rPr>
@@ -1360,27 +1427,27 @@
         </w:rPr>
         <w:t xml:space="preserve"> of remnant natural habitat. We expected that the relative abundance of red squirrels, as measured by detection rates on camera traps, would be highest in areas with a high proportion of mature conifer or mixed-wood forest relative to other natural habitat types. We also predicted that red squirrel relative abundance would be negatively related to the proportion of any cleared anthropogenic features (well pads, roads, and seismic lines). Finally, we expected that fragmentation effects (e.g., creation of anthropogenic edges or isolation of habitat patches) by industrial </w:t>
       </w:r>
-      <w:commentRangeStart w:id="24"/>
       <w:commentRangeStart w:id="25"/>
+      <w:commentRangeStart w:id="26"/>
       <w:r>
         <w:rPr>
           <w:rFonts w:ascii="Calibri" w:eastAsia="Calibri" w:hAnsi="Calibri" w:cs="Calibri"/>
         </w:rPr>
         <w:t>disturbances would have a negative, context-dependent relationship with red squirrel relative abundance, that was strongest in landscapes with high amounts of total disturbance.</w:t>
       </w:r>
-      <w:commentRangeEnd w:id="24"/>
+      <w:commentRangeEnd w:id="25"/>
       <w:r>
         <w:rPr>
           <w:rStyle w:val="CommentReference"/>
         </w:rPr>
-        <w:commentReference w:id="24"/>
-      </w:r>
-      <w:commentRangeEnd w:id="25"/>
+        <w:commentReference w:id="25"/>
+      </w:r>
+      <w:commentRangeEnd w:id="26"/>
       <w:r>
         <w:rPr>
           <w:rStyle w:val="CommentReference"/>
         </w:rPr>
-        <w:commentReference w:id="25"/>
+        <w:commentReference w:id="26"/>
       </w:r>
     </w:p>
     <w:p>
@@ -1388,8 +1455,8 @@
         <w:pStyle w:val="Heading2"/>
         <w:spacing w:line="360" w:lineRule="auto"/>
       </w:pPr>
-      <w:bookmarkStart w:id="26" w:name="_6xj2bywd0w5i" w:colFirst="0" w:colLast="0"/>
-      <w:bookmarkEnd w:id="26"/>
+      <w:bookmarkStart w:id="27" w:name="_6xj2bywd0w5i" w:colFirst="0" w:colLast="0"/>
+      <w:bookmarkEnd w:id="27"/>
       <w:r>
         <w:lastRenderedPageBreak/>
         <w:t>Methods</w:t>
@@ -1421,8 +1488,8 @@
         <w:pStyle w:val="Heading3"/>
         <w:spacing w:line="360" w:lineRule="auto"/>
       </w:pPr>
-      <w:bookmarkStart w:id="27" w:name="_nuznztcgqd2h" w:colFirst="0" w:colLast="0"/>
-      <w:bookmarkEnd w:id="27"/>
+      <w:bookmarkStart w:id="28" w:name="_nuznztcgqd2h" w:colFirst="0" w:colLast="0"/>
+      <w:bookmarkEnd w:id="28"/>
       <w:r>
         <w:t>Study area</w:t>
       </w:r>
@@ -1441,8 +1508,8 @@
         </w:rPr>
         <w:t xml:space="preserve">The Boreal Plains ecozone spans 740 000 km² of the boreal forest in </w:t>
       </w:r>
-      <w:commentRangeStart w:id="28"/>
       <w:commentRangeStart w:id="29"/>
+      <w:commentRangeStart w:id="30"/>
       <w:r>
         <w:rPr>
           <w:rFonts w:ascii="Calibri" w:eastAsia="Calibri" w:hAnsi="Calibri" w:cs="Calibri"/>
@@ -1473,19 +1540,19 @@
         </w:rPr>
         <w:t xml:space="preserve"> </w:t>
       </w:r>
-      <w:commentRangeEnd w:id="28"/>
+      <w:commentRangeEnd w:id="29"/>
       <w:r>
         <w:rPr>
           <w:rStyle w:val="CommentReference"/>
         </w:rPr>
-        <w:commentReference w:id="28"/>
-      </w:r>
-      <w:commentRangeEnd w:id="29"/>
+        <w:commentReference w:id="29"/>
+      </w:r>
+      <w:commentRangeEnd w:id="30"/>
       <w:r>
         <w:rPr>
           <w:rStyle w:val="CommentReference"/>
         </w:rPr>
-        <w:commentReference w:id="29"/>
+        <w:commentReference w:id="30"/>
       </w:r>
       <w:r>
         <w:rPr>
@@ -1676,8 +1743,8 @@
           <w:iCs/>
         </w:rPr>
       </w:pPr>
-      <w:bookmarkStart w:id="30" w:name="_hnlj1842pz0d" w:colFirst="0" w:colLast="0"/>
-      <w:bookmarkEnd w:id="30"/>
+      <w:bookmarkStart w:id="31" w:name="_hnlj1842pz0d" w:colFirst="0" w:colLast="0"/>
+      <w:bookmarkEnd w:id="31"/>
       <w:r>
         <w:rPr>
           <w:iCs/>
@@ -1723,35 +1790,35 @@
         </w:rPr>
         <w:t xml:space="preserve">moose (Fig. 1). </w:t>
       </w:r>
-      <w:commentRangeStart w:id="31"/>
       <w:commentRangeStart w:id="32"/>
       <w:commentRangeStart w:id="33"/>
+      <w:commentRangeStart w:id="34"/>
       <w:r>
         <w:rPr>
           <w:rFonts w:ascii="Calibri" w:eastAsia="Calibri" w:hAnsi="Calibri" w:cs="Calibri"/>
         </w:rPr>
         <w:t xml:space="preserve">Cameras were deployed using a constrained stratified sampling design. </w:t>
       </w:r>
-      <w:commentRangeEnd w:id="31"/>
+      <w:commentRangeEnd w:id="32"/>
       <w:r>
         <w:rPr>
           <w:rStyle w:val="CommentReference"/>
         </w:rPr>
-        <w:commentReference w:id="31"/>
-      </w:r>
-      <w:commentRangeEnd w:id="32"/>
+        <w:commentReference w:id="32"/>
+      </w:r>
+      <w:commentRangeEnd w:id="33"/>
       <w:r>
         <w:rPr>
           <w:rStyle w:val="CommentReference"/>
         </w:rPr>
-        <w:commentReference w:id="32"/>
-      </w:r>
-      <w:commentRangeEnd w:id="33"/>
+        <w:commentReference w:id="33"/>
+      </w:r>
+      <w:commentRangeEnd w:id="34"/>
       <w:r>
         <w:rPr>
           <w:rStyle w:val="CommentReference"/>
         </w:rPr>
-        <w:commentReference w:id="33"/>
+        <w:commentReference w:id="34"/>
       </w:r>
       <w:r>
         <w:rPr>
@@ -1817,27 +1884,27 @@
         <w:lastRenderedPageBreak/>
         <w:t xml:space="preserve">directly deployed on human trails or seismic lines unless these features had </w:t>
       </w:r>
-      <w:commentRangeStart w:id="34"/>
       <w:commentRangeStart w:id="35"/>
+      <w:commentRangeStart w:id="36"/>
       <w:r>
         <w:rPr>
           <w:rFonts w:ascii="Calibri" w:eastAsia="Calibri" w:hAnsi="Calibri" w:cs="Calibri"/>
         </w:rPr>
         <w:t>clear wildlife signs</w:t>
       </w:r>
-      <w:commentRangeEnd w:id="34"/>
+      <w:commentRangeEnd w:id="35"/>
       <w:r>
         <w:rPr>
           <w:rStyle w:val="CommentReference"/>
         </w:rPr>
-        <w:commentReference w:id="34"/>
-      </w:r>
-      <w:commentRangeEnd w:id="35"/>
+        <w:commentReference w:id="35"/>
+      </w:r>
+      <w:commentRangeEnd w:id="36"/>
       <w:r>
         <w:rPr>
           <w:rStyle w:val="CommentReference"/>
         </w:rPr>
-        <w:commentReference w:id="35"/>
+        <w:commentReference w:id="36"/>
       </w:r>
       <w:r>
         <w:rPr>
@@ -1845,8 +1912,8 @@
         </w:rPr>
         <w:t xml:space="preserve"> including scat, digging, or abundant tracks</w:t>
       </w:r>
-      <w:commentRangeStart w:id="36"/>
       <w:commentRangeStart w:id="37"/>
+      <w:commentRangeStart w:id="38"/>
       <w:r>
         <w:rPr>
           <w:rFonts w:ascii="Calibri" w:eastAsia="Calibri" w:hAnsi="Calibri" w:cs="Calibri"/>
@@ -1863,21 +1930,35 @@
         <w:rPr>
           <w:rFonts w:ascii="Calibri" w:eastAsia="Calibri" w:hAnsi="Calibri" w:cs="Calibri"/>
         </w:rPr>
-        <w:t>, we applied a scent lure (O’Gorman’s Long Distance Call, MT, USA) once at each site at the time of deployment (either September or October</w:t>
-      </w:r>
-      <w:commentRangeEnd w:id="36"/>
+        <w:t xml:space="preserve">, we applied a scent lure (O’Gorman’s </w:t>
+      </w:r>
+      <w:proofErr w:type="gramStart"/>
+      <w:r>
+        <w:rPr>
+          <w:rFonts w:ascii="Calibri" w:eastAsia="Calibri" w:hAnsi="Calibri" w:cs="Calibri"/>
+        </w:rPr>
+        <w:t>Long Distance</w:t>
+      </w:r>
+      <w:proofErr w:type="gramEnd"/>
+      <w:r>
+        <w:rPr>
+          <w:rFonts w:ascii="Calibri" w:eastAsia="Calibri" w:hAnsi="Calibri" w:cs="Calibri"/>
+        </w:rPr>
+        <w:t xml:space="preserve"> Call, MT, USA) once at each site at the time of deployment (either September or October</w:t>
+      </w:r>
+      <w:commentRangeEnd w:id="37"/>
       <w:r>
         <w:rPr>
           <w:rStyle w:val="CommentReference"/>
         </w:rPr>
-        <w:commentReference w:id="36"/>
-      </w:r>
-      <w:commentRangeEnd w:id="37"/>
+        <w:commentReference w:id="37"/>
+      </w:r>
+      <w:commentRangeEnd w:id="38"/>
       <w:r>
         <w:rPr>
           <w:rStyle w:val="CommentReference"/>
         </w:rPr>
-        <w:commentReference w:id="37"/>
+        <w:commentReference w:id="38"/>
       </w:r>
       <w:r>
         <w:rPr>
@@ -1885,8 +1966,8 @@
         </w:rPr>
         <w:t>). Camera traps were programmed to take photos continuously at high sensitivity when movement was detected within the field of view. A total of 430 cameras were deployed across the ten landscapes (</w:t>
       </w:r>
-      <w:commentRangeStart w:id="38"/>
       <w:commentRangeStart w:id="39"/>
+      <w:commentRangeStart w:id="40"/>
       <w:r>
         <w:rPr>
           <w:rFonts w:ascii="Calibri" w:eastAsia="Calibri" w:hAnsi="Calibri" w:cs="Calibri"/>
@@ -1917,19 +1998,19 @@
         </w:rPr>
         <w:t xml:space="preserve"> per landscape</w:t>
       </w:r>
-      <w:commentRangeEnd w:id="38"/>
+      <w:commentRangeEnd w:id="39"/>
       <w:r>
         <w:rPr>
           <w:rStyle w:val="CommentReference"/>
         </w:rPr>
-        <w:commentReference w:id="38"/>
-      </w:r>
-      <w:commentRangeEnd w:id="39"/>
+        <w:commentReference w:id="39"/>
+      </w:r>
+      <w:commentRangeEnd w:id="40"/>
       <w:r>
         <w:rPr>
           <w:rStyle w:val="CommentReference"/>
         </w:rPr>
-        <w:commentReference w:id="39"/>
+        <w:commentReference w:id="40"/>
       </w:r>
       <w:r>
         <w:rPr>
@@ -2003,9 +2084,9 @@
         </w:rPr>
         <w:t xml:space="preserve">were </w:t>
       </w:r>
-      <w:commentRangeStart w:id="40"/>
       <w:commentRangeStart w:id="41"/>
       <w:commentRangeStart w:id="42"/>
+      <w:commentRangeStart w:id="43"/>
       <w:r>
         <w:rPr>
           <w:rFonts w:ascii="Calibri" w:eastAsia="Calibri" w:hAnsi="Calibri" w:cs="Calibri"/>
@@ -2018,26 +2099,26 @@
         </w:rPr>
         <w:t xml:space="preserve">reviewed </w:t>
       </w:r>
-      <w:commentRangeEnd w:id="40"/>
+      <w:commentRangeEnd w:id="41"/>
       <w:r>
         <w:rPr>
           <w:rStyle w:val="CommentReference"/>
         </w:rPr>
-        <w:commentReference w:id="40"/>
-      </w:r>
-      <w:commentRangeEnd w:id="41"/>
+        <w:commentReference w:id="41"/>
+      </w:r>
+      <w:commentRangeEnd w:id="42"/>
       <w:r>
         <w:rPr>
           <w:rStyle w:val="CommentReference"/>
         </w:rPr>
-        <w:commentReference w:id="41"/>
-      </w:r>
-      <w:commentRangeEnd w:id="42"/>
+        <w:commentReference w:id="42"/>
+      </w:r>
+      <w:commentRangeEnd w:id="43"/>
       <w:r>
         <w:rPr>
           <w:rStyle w:val="CommentReference"/>
         </w:rPr>
-        <w:commentReference w:id="42"/>
+        <w:commentReference w:id="43"/>
       </w:r>
       <w:r>
         <w:rPr>
@@ -2057,8 +2138,8 @@
         </w:rPr>
         <w:t xml:space="preserve">. We assumed that the number of monthly detections at each camera site represented a relative index arising from both the local abundance and intensity of site use of red squirrels at that site (Burton et al., 2015; Parsons et al., 2017). </w:t>
       </w:r>
-      <w:commentRangeStart w:id="43"/>
       <w:commentRangeStart w:id="44"/>
+      <w:commentRangeStart w:id="45"/>
       <w:r>
         <w:rPr>
           <w:rFonts w:ascii="Calibri" w:eastAsia="Calibri" w:hAnsi="Calibri" w:cs="Calibri"/>
@@ -2079,19 +2160,19 @@
         </w:rPr>
         <w:t xml:space="preserve"> et al., 2002) for our statistical analyses.</w:t>
       </w:r>
-      <w:commentRangeEnd w:id="43"/>
+      <w:commentRangeEnd w:id="44"/>
       <w:r>
         <w:rPr>
           <w:rStyle w:val="CommentReference"/>
         </w:rPr>
-        <w:commentReference w:id="43"/>
-      </w:r>
-      <w:commentRangeEnd w:id="44"/>
+        <w:commentReference w:id="44"/>
+      </w:r>
+      <w:commentRangeEnd w:id="45"/>
       <w:r>
         <w:rPr>
           <w:rStyle w:val="CommentReference"/>
         </w:rPr>
-        <w:commentReference w:id="44"/>
+        <w:commentReference w:id="45"/>
       </w:r>
     </w:p>
     <w:p>
@@ -2099,8 +2180,8 @@
         <w:pStyle w:val="Heading3"/>
         <w:spacing w:line="360" w:lineRule="auto"/>
       </w:pPr>
-      <w:bookmarkStart w:id="45" w:name="_z4771mhcy2uo" w:colFirst="0" w:colLast="0"/>
-      <w:bookmarkEnd w:id="45"/>
+      <w:bookmarkStart w:id="46" w:name="_z4771mhcy2uo" w:colFirst="0" w:colLast="0"/>
+      <w:bookmarkEnd w:id="46"/>
       <w:r>
         <w:t>Measuring landscape structure</w:t>
       </w:r>
@@ -2146,7 +2227,7 @@
         </w:rPr>
         <w:t xml:space="preserve">to be ecologically related to red squirrel relative abundance (Table 1). Since habitat relationships arise on spatial scales that are taxa- and context-specific (Jackson &amp; Fahrig, 2015; Wiens, 1989), we calculated all configuration and composition covariates at </w:t>
       </w:r>
-      <w:commentRangeStart w:id="46"/>
+      <w:commentRangeStart w:id="47"/>
       <w:r>
         <w:rPr>
           <w:rFonts w:ascii="Calibri" w:eastAsia="Calibri" w:hAnsi="Calibri" w:cs="Calibri"/>
@@ -2159,12 +2240,12 @@
         </w:rPr>
         <w:t xml:space="preserve"> </w:t>
       </w:r>
-      <w:commentRangeEnd w:id="46"/>
+      <w:commentRangeEnd w:id="47"/>
       <w:r>
         <w:rPr>
           <w:rStyle w:val="CommentReference"/>
         </w:rPr>
-        <w:commentReference w:id="46"/>
+        <w:commentReference w:id="47"/>
       </w:r>
       <w:r>
         <w:rPr>
@@ -2267,27 +2348,27 @@
         </w:rPr>
         <w:t xml:space="preserve">, representing dominance and how evenly different land cover types were distributed across the landscape. Cohesion was highly correlated with edge density (Spearman’s r = -0.95) and </w:t>
       </w:r>
-      <w:commentRangeStart w:id="47"/>
       <w:commentRangeStart w:id="48"/>
+      <w:commentRangeStart w:id="49"/>
       <w:r>
         <w:rPr>
           <w:rFonts w:ascii="Calibri" w:eastAsia="Calibri" w:hAnsi="Calibri" w:cs="Calibri"/>
         </w:rPr>
         <w:t xml:space="preserve">had low variance among sites </w:t>
       </w:r>
-      <w:commentRangeEnd w:id="47"/>
+      <w:commentRangeEnd w:id="48"/>
       <w:r>
         <w:rPr>
           <w:rStyle w:val="CommentReference"/>
         </w:rPr>
-        <w:commentReference w:id="47"/>
-      </w:r>
-      <w:commentRangeEnd w:id="48"/>
+        <w:commentReference w:id="48"/>
+      </w:r>
+      <w:commentRangeEnd w:id="49"/>
       <w:r>
         <w:rPr>
           <w:rStyle w:val="CommentReference"/>
         </w:rPr>
-        <w:commentReference w:id="48"/>
+        <w:commentReference w:id="49"/>
       </w:r>
       <w:r>
         <w:rPr>
@@ -2383,28 +2464,28 @@
         <w:spacing w:line="360" w:lineRule="auto"/>
         <w:jc w:val="both"/>
       </w:pPr>
-      <w:bookmarkStart w:id="49" w:name="_k5070zi1ssfz" w:colFirst="0" w:colLast="0"/>
-      <w:bookmarkEnd w:id="49"/>
-      <w:commentRangeStart w:id="50"/>
+      <w:bookmarkStart w:id="50" w:name="_k5070zi1ssfz" w:colFirst="0" w:colLast="0"/>
+      <w:bookmarkEnd w:id="50"/>
       <w:commentRangeStart w:id="51"/>
+      <w:commentRangeStart w:id="52"/>
       <w:r>
         <w:t>Statistical analysis</w:t>
       </w:r>
-      <w:commentRangeEnd w:id="50"/>
+      <w:commentRangeEnd w:id="51"/>
       <w:r>
         <w:rPr>
           <w:rStyle w:val="CommentReference"/>
           <w:color w:val="auto"/>
         </w:rPr>
-        <w:commentReference w:id="50"/>
-      </w:r>
-      <w:commentRangeEnd w:id="51"/>
+        <w:commentReference w:id="51"/>
+      </w:r>
+      <w:commentRangeEnd w:id="52"/>
       <w:r>
         <w:rPr>
           <w:rStyle w:val="CommentReference"/>
           <w:color w:val="auto"/>
         </w:rPr>
-        <w:commentReference w:id="51"/>
+        <w:commentReference w:id="52"/>
       </w:r>
     </w:p>
     <w:p>
@@ -3568,8 +3649,8 @@
         </w:rPr>
         <w:t xml:space="preserve">To test our ecological hypotheses about the relative importance of landscape composition and configuration on red squirrels, we first divided our explanatory </w:t>
       </w:r>
-      <w:commentRangeStart w:id="52"/>
       <w:commentRangeStart w:id="53"/>
+      <w:commentRangeStart w:id="54"/>
       <w:r>
         <w:rPr>
           <w:rFonts w:ascii="Calibri" w:eastAsia="Calibri" w:hAnsi="Calibri" w:cs="Calibri"/>
@@ -3612,19 +3693,19 @@
         </w:rPr>
         <w:t xml:space="preserve">] landscape configuration (Table 1). </w:t>
       </w:r>
-      <w:commentRangeEnd w:id="52"/>
+      <w:commentRangeEnd w:id="53"/>
       <w:r>
         <w:rPr>
           <w:rStyle w:val="CommentReference"/>
         </w:rPr>
-        <w:commentReference w:id="52"/>
-      </w:r>
-      <w:commentRangeEnd w:id="53"/>
+        <w:commentReference w:id="53"/>
+      </w:r>
+      <w:commentRangeEnd w:id="54"/>
       <w:r>
         <w:rPr>
           <w:rStyle w:val="CommentReference"/>
         </w:rPr>
-        <w:commentReference w:id="53"/>
+        <w:commentReference w:id="54"/>
       </w:r>
       <w:r>
         <w:rPr>
@@ -3668,7 +3749,7 @@
         </w:rPr>
         <w:t xml:space="preserve"> for small sample </w:t>
       </w:r>
-      <w:commentRangeStart w:id="54"/>
+      <w:commentRangeStart w:id="55"/>
       <w:r>
         <w:rPr>
           <w:rFonts w:ascii="Calibri" w:eastAsia="Calibri" w:hAnsi="Calibri" w:cs="Calibri"/>
@@ -3701,12 +3782,12 @@
         </w:rPr>
         <w:t xml:space="preserve"> </w:t>
       </w:r>
-      <w:commentRangeEnd w:id="54"/>
+      <w:commentRangeEnd w:id="55"/>
       <w:r>
         <w:rPr>
           <w:rStyle w:val="CommentReference"/>
         </w:rPr>
-        <w:commentReference w:id="54"/>
+        <w:commentReference w:id="55"/>
       </w:r>
       <w:r>
         <w:rPr>
@@ -3714,27 +3795,27 @@
         </w:rPr>
         <w:t xml:space="preserve">scores across spatial scales to determine which one was best supported for </w:t>
       </w:r>
-      <w:commentRangeStart w:id="55"/>
       <w:commentRangeStart w:id="56"/>
+      <w:commentRangeStart w:id="57"/>
       <w:r>
         <w:rPr>
           <w:rFonts w:ascii="Calibri" w:eastAsia="Calibri" w:hAnsi="Calibri" w:cs="Calibri"/>
         </w:rPr>
         <w:t>statistical modelling</w:t>
       </w:r>
-      <w:commentRangeEnd w:id="55"/>
+      <w:commentRangeEnd w:id="56"/>
       <w:r>
         <w:rPr>
           <w:rStyle w:val="CommentReference"/>
         </w:rPr>
-        <w:commentReference w:id="55"/>
-      </w:r>
-      <w:commentRangeEnd w:id="56"/>
+        <w:commentReference w:id="56"/>
+      </w:r>
+      <w:commentRangeEnd w:id="57"/>
       <w:r>
         <w:rPr>
           <w:rStyle w:val="CommentReference"/>
         </w:rPr>
-        <w:commentReference w:id="56"/>
+        <w:commentReference w:id="57"/>
       </w:r>
       <w:r>
         <w:rPr>
@@ -3984,9 +4065,9 @@
         </w:rPr>
         <w:t xml:space="preserve">other anthropogenic disturbances </w:t>
       </w:r>
-      <w:commentRangeStart w:id="57"/>
       <w:commentRangeStart w:id="58"/>
       <w:commentRangeStart w:id="59"/>
+      <w:commentRangeStart w:id="60"/>
       <w:r>
         <w:rPr>
           <w:rFonts w:ascii="Calibri" w:eastAsia="Calibri" w:hAnsi="Calibri" w:cs="Calibri"/>
@@ -3999,26 +4080,26 @@
         </w:rPr>
         <w:t xml:space="preserve">) </w:t>
       </w:r>
-      <w:commentRangeEnd w:id="57"/>
+      <w:commentRangeEnd w:id="58"/>
       <w:r>
         <w:rPr>
           <w:rStyle w:val="CommentReference"/>
         </w:rPr>
-        <w:commentReference w:id="57"/>
-      </w:r>
-      <w:commentRangeEnd w:id="58"/>
+        <w:commentReference w:id="58"/>
+      </w:r>
+      <w:commentRangeEnd w:id="59"/>
       <w:r>
         <w:rPr>
           <w:rStyle w:val="CommentReference"/>
         </w:rPr>
-        <w:commentReference w:id="58"/>
-      </w:r>
-      <w:commentRangeEnd w:id="59"/>
+        <w:commentReference w:id="59"/>
+      </w:r>
+      <w:commentRangeEnd w:id="60"/>
       <w:r>
         <w:rPr>
           <w:rStyle w:val="CommentReference"/>
         </w:rPr>
-        <w:commentReference w:id="59"/>
+        <w:commentReference w:id="60"/>
       </w:r>
       <w:r>
         <w:rPr>
@@ -4052,8 +4133,8 @@
         </w:rPr>
         <w:t xml:space="preserve"> scores to compare the importance of various components of landscape structure for red squirrel distribution and identify a best-supported model (Burnham &amp; Anderson, 2002). </w:t>
       </w:r>
-      <w:commentRangeStart w:id="60"/>
       <w:commentRangeStart w:id="61"/>
+      <w:commentRangeStart w:id="62"/>
       <w:r>
         <w:rPr>
           <w:rFonts w:ascii="Calibri" w:eastAsia="Calibri" w:hAnsi="Calibri" w:cs="Calibri"/>
@@ -4072,19 +4153,19 @@
         </w:rPr>
         <w:t xml:space="preserve"> as well-supported and interpreted them accordingly. </w:t>
       </w:r>
-      <w:commentRangeEnd w:id="60"/>
+      <w:commentRangeEnd w:id="61"/>
       <w:r>
         <w:rPr>
           <w:rStyle w:val="CommentReference"/>
         </w:rPr>
-        <w:commentReference w:id="60"/>
-      </w:r>
-      <w:commentRangeEnd w:id="61"/>
+        <w:commentReference w:id="61"/>
+      </w:r>
+      <w:commentRangeEnd w:id="62"/>
       <w:r>
         <w:rPr>
           <w:rStyle w:val="CommentReference"/>
         </w:rPr>
-        <w:commentReference w:id="61"/>
+        <w:commentReference w:id="62"/>
       </w:r>
       <w:r>
         <w:rPr>
@@ -4224,7 +4305,7 @@
         </w:rPr>
         <w:t xml:space="preserve"> by </w:t>
       </w:r>
-      <w:bookmarkStart w:id="62" w:name="_Hlk197109386"/>
+      <w:bookmarkStart w:id="63" w:name="_Hlk197109386"/>
       <w:r>
         <w:rPr>
           <w:rFonts w:ascii="Calibri" w:eastAsia="Calibri" w:hAnsi="Calibri" w:cs="Calibri"/>
@@ -4243,8 +4324,8 @@
         </w:rPr>
         <w:t>). For a hypothetical scenario of 10 arrays and 43 cameras per array, we simulated 1000 new datasets by sampling landscape covariates from their observed distributions and generating squirrel detections for each camera site using the random variance structure and negative binomial distribution from our top-performing model. We refit the model to each simulated dataset to build an empirical distribution of coefficient estimates, then assessed the empirical precision (standard error) and bias (mean) of our f</w:t>
       </w:r>
-      <w:commentRangeStart w:id="63"/>
       <w:commentRangeStart w:id="64"/>
+      <w:commentRangeStart w:id="65"/>
       <w:r>
         <w:rPr>
           <w:rFonts w:ascii="Calibri" w:eastAsia="Calibri" w:hAnsi="Calibri" w:cs="Calibri"/>
@@ -4275,19 +4356,19 @@
         </w:rPr>
         <w:t xml:space="preserve">estimates </w:t>
       </w:r>
-      <w:commentRangeEnd w:id="63"/>
+      <w:commentRangeEnd w:id="64"/>
       <w:r>
         <w:rPr>
           <w:rStyle w:val="CommentReference"/>
         </w:rPr>
-        <w:commentReference w:id="63"/>
-      </w:r>
-      <w:commentRangeEnd w:id="64"/>
+        <w:commentReference w:id="64"/>
+      </w:r>
+      <w:commentRangeEnd w:id="65"/>
       <w:r>
         <w:rPr>
           <w:rStyle w:val="CommentReference"/>
         </w:rPr>
-        <w:commentReference w:id="64"/>
+        <w:commentReference w:id="65"/>
       </w:r>
       <w:r>
         <w:rPr>
@@ -4302,27 +4383,27 @@
         <w:spacing w:line="360" w:lineRule="auto"/>
         <w:jc w:val="both"/>
       </w:pPr>
-      <w:bookmarkStart w:id="65" w:name="_bslx4j2rockt" w:colFirst="0" w:colLast="0"/>
-      <w:bookmarkEnd w:id="62"/>
-      <w:bookmarkEnd w:id="65"/>
-      <w:commentRangeStart w:id="66"/>
+      <w:bookmarkStart w:id="66" w:name="_bslx4j2rockt" w:colFirst="0" w:colLast="0"/>
+      <w:bookmarkEnd w:id="63"/>
+      <w:bookmarkEnd w:id="66"/>
       <w:commentRangeStart w:id="67"/>
+      <w:commentRangeStart w:id="68"/>
       <w:r>
         <w:t>Results</w:t>
       </w:r>
-      <w:commentRangeEnd w:id="66"/>
+      <w:commentRangeEnd w:id="67"/>
       <w:r>
         <w:rPr>
           <w:rStyle w:val="CommentReference"/>
         </w:rPr>
-        <w:commentReference w:id="66"/>
-      </w:r>
-      <w:commentRangeEnd w:id="67"/>
+        <w:commentReference w:id="67"/>
+      </w:r>
+      <w:commentRangeEnd w:id="68"/>
       <w:r>
         <w:rPr>
           <w:rStyle w:val="CommentReference"/>
         </w:rPr>
-        <w:commentReference w:id="67"/>
+        <w:commentReference w:id="68"/>
       </w:r>
     </w:p>
     <w:p>
@@ -4339,43 +4420,43 @@
         </w:rPr>
         <w:t xml:space="preserve">We gathered 149,273 camera trap-days of data and 683,259 images, producing 7,399 images and 4,747 independent detections of red squirrels. </w:t>
       </w:r>
-      <w:commentRangeStart w:id="68"/>
       <w:commentRangeStart w:id="69"/>
       <w:commentRangeStart w:id="70"/>
       <w:commentRangeStart w:id="71"/>
+      <w:commentRangeStart w:id="72"/>
       <w:r>
         <w:rPr>
           <w:rFonts w:ascii="Calibri" w:eastAsia="Calibri" w:hAnsi="Calibri" w:cs="Calibri"/>
         </w:rPr>
         <w:t xml:space="preserve">Red squirrels were detected at least once at 305 of 430 camera trap sites (naive occupancy = 0.709). </w:t>
       </w:r>
-      <w:commentRangeEnd w:id="68"/>
+      <w:commentRangeEnd w:id="69"/>
       <w:r>
         <w:rPr>
           <w:rStyle w:val="CommentReference"/>
         </w:rPr>
-        <w:commentReference w:id="68"/>
-      </w:r>
-      <w:commentRangeEnd w:id="69"/>
+        <w:commentReference w:id="69"/>
+      </w:r>
+      <w:commentRangeEnd w:id="70"/>
       <w:r>
         <w:rPr>
           <w:rStyle w:val="CommentReference"/>
         </w:rPr>
-        <w:commentReference w:id="69"/>
-      </w:r>
-      <w:commentRangeEnd w:id="70"/>
+        <w:commentReference w:id="70"/>
+      </w:r>
+      <w:commentRangeEnd w:id="71"/>
       <w:r>
         <w:rPr>
           <w:rStyle w:val="CommentReference"/>
         </w:rPr>
-        <w:commentReference w:id="70"/>
-      </w:r>
-      <w:commentRangeEnd w:id="71"/>
+        <w:commentReference w:id="71"/>
+      </w:r>
+      <w:commentRangeEnd w:id="72"/>
       <w:r>
         <w:rPr>
           <w:rStyle w:val="CommentReference"/>
         </w:rPr>
-        <w:commentReference w:id="71"/>
+        <w:commentReference w:id="72"/>
       </w:r>
       <w:r>
         <w:rPr>
@@ -4461,9 +4542,9 @@
         </w:rPr>
         <w:t>Model selection revealed that t</w:t>
       </w:r>
-      <w:commentRangeStart w:id="72"/>
       <w:commentRangeStart w:id="73"/>
       <w:commentRangeStart w:id="74"/>
+      <w:commentRangeStart w:id="75"/>
       <w:r>
         <w:rPr>
           <w:rFonts w:ascii="Calibri" w:eastAsia="Calibri" w:hAnsi="Calibri" w:cs="Calibri"/>
@@ -4484,26 +4565,26 @@
         </w:rPr>
         <w:t xml:space="preserve"> forest, broadleaf forest, and areas burned within 0–15 years (Table 2). </w:t>
       </w:r>
-      <w:commentRangeEnd w:id="72"/>
+      <w:commentRangeEnd w:id="73"/>
       <w:r>
         <w:rPr>
           <w:rStyle w:val="CommentReference"/>
         </w:rPr>
-        <w:commentReference w:id="72"/>
-      </w:r>
-      <w:commentRangeEnd w:id="73"/>
+        <w:commentReference w:id="73"/>
+      </w:r>
+      <w:commentRangeEnd w:id="74"/>
       <w:r>
         <w:rPr>
           <w:rStyle w:val="CommentReference"/>
         </w:rPr>
-        <w:commentReference w:id="73"/>
-      </w:r>
-      <w:commentRangeEnd w:id="74"/>
+        <w:commentReference w:id="74"/>
+      </w:r>
+      <w:commentRangeEnd w:id="75"/>
       <w:r>
         <w:rPr>
           <w:rStyle w:val="CommentReference"/>
         </w:rPr>
-        <w:commentReference w:id="74"/>
+        <w:commentReference w:id="75"/>
       </w:r>
       <w:r>
         <w:rPr>
@@ -4717,7 +4798,21 @@
         <w:rPr>
           <w:rFonts w:ascii="Calibri" w:eastAsia="Calibri" w:hAnsi="Calibri" w:cs="Calibri"/>
         </w:rPr>
-        <w:t xml:space="preserve">, Table 3). The amount of recent fire had a weak positive effect on red squirrels (β = 0.158, SE = 0.11, p = 0.16; Fig. </w:t>
+        <w:t xml:space="preserve">, Table 3). The amount of recent </w:t>
+      </w:r>
+      <w:proofErr w:type="gramStart"/>
+      <w:r>
+        <w:rPr>
+          <w:rFonts w:ascii="Calibri" w:eastAsia="Calibri" w:hAnsi="Calibri" w:cs="Calibri"/>
+        </w:rPr>
+        <w:t>fire</w:t>
+      </w:r>
+      <w:proofErr w:type="gramEnd"/>
+      <w:r>
+        <w:rPr>
+          <w:rFonts w:ascii="Calibri" w:eastAsia="Calibri" w:hAnsi="Calibri" w:cs="Calibri"/>
+        </w:rPr>
+        <w:t xml:space="preserve"> had a weak positive effect on red squirrels (β = 0.158, SE = 0.11, p = 0.16; Fig. </w:t>
       </w:r>
       <w:r>
         <w:rPr>
@@ -5019,7 +5114,21 @@
         <w:rPr>
           <w:rFonts w:ascii="Calibri" w:eastAsia="Calibri" w:hAnsi="Calibri" w:cs="Calibri"/>
         </w:rPr>
-        <w:t>The mean coefficient estimate from simulations was similar to the ‘true’ coefficient estimates of the top model (</w:t>
+        <w:t xml:space="preserve">The mean coefficient estimate from simulations was </w:t>
+      </w:r>
+      <w:proofErr w:type="gramStart"/>
+      <w:r>
+        <w:rPr>
+          <w:rFonts w:ascii="Calibri" w:eastAsia="Calibri" w:hAnsi="Calibri" w:cs="Calibri"/>
+        </w:rPr>
+        <w:t>similar to</w:t>
+      </w:r>
+      <w:proofErr w:type="gramEnd"/>
+      <w:r>
+        <w:rPr>
+          <w:rFonts w:ascii="Calibri" w:eastAsia="Calibri" w:hAnsi="Calibri" w:cs="Calibri"/>
+        </w:rPr>
+        <w:t xml:space="preserve"> the ‘true’ coefficient estimates of the top model (</w:t>
       </w:r>
       <w:r>
         <w:rPr>
@@ -5187,7 +5296,21 @@
         <w:rPr>
           <w:rFonts w:ascii="Calibri" w:eastAsia="Calibri" w:hAnsi="Calibri" w:cs="Calibri"/>
         </w:rPr>
-        <w:t xml:space="preserve"> variance in simulated coefficient estimates was similar to the distribution expected from standard errors in the top model</w:t>
+        <w:t xml:space="preserve"> variance in simulated coefficient estimates was </w:t>
+      </w:r>
+      <w:proofErr w:type="gramStart"/>
+      <w:r>
+        <w:rPr>
+          <w:rFonts w:ascii="Calibri" w:eastAsia="Calibri" w:hAnsi="Calibri" w:cs="Calibri"/>
+        </w:rPr>
+        <w:t>similar to</w:t>
+      </w:r>
+      <w:proofErr w:type="gramEnd"/>
+      <w:r>
+        <w:rPr>
+          <w:rFonts w:ascii="Calibri" w:eastAsia="Calibri" w:hAnsi="Calibri" w:cs="Calibri"/>
+        </w:rPr>
+        <w:t xml:space="preserve"> the distribution expected from standard errors in the top model</w:t>
       </w:r>
       <w:r>
         <w:rPr>
@@ -5235,7 +5358,21 @@
         <w:rPr>
           <w:rFonts w:ascii="Calibri" w:eastAsia="Calibri" w:hAnsi="Calibri" w:cs="Calibri"/>
         </w:rPr>
-        <w:t>The variance of simulated random effects for site and array was similar to the top model, although some models predicted close to zero variance for array random effects (</w:t>
+        <w:t xml:space="preserve">The variance of simulated random effects for site and array was </w:t>
+      </w:r>
+      <w:proofErr w:type="gramStart"/>
+      <w:r>
+        <w:rPr>
+          <w:rFonts w:ascii="Calibri" w:eastAsia="Calibri" w:hAnsi="Calibri" w:cs="Calibri"/>
+        </w:rPr>
+        <w:t>similar to</w:t>
+      </w:r>
+      <w:proofErr w:type="gramEnd"/>
+      <w:r>
+        <w:rPr>
+          <w:rFonts w:ascii="Calibri" w:eastAsia="Calibri" w:hAnsi="Calibri" w:cs="Calibri"/>
+        </w:rPr>
+        <w:t xml:space="preserve"> the top model, although some models predicted close to zero variance for array random effects (</w:t>
       </w:r>
       <w:r>
         <w:rPr>
@@ -5279,8 +5416,8 @@
         <w:pStyle w:val="Heading2"/>
         <w:spacing w:line="360" w:lineRule="auto"/>
       </w:pPr>
-      <w:bookmarkStart w:id="75" w:name="_9f8fh6nyt2bw" w:colFirst="0" w:colLast="0"/>
-      <w:bookmarkEnd w:id="75"/>
+      <w:bookmarkStart w:id="76" w:name="_9f8fh6nyt2bw" w:colFirst="0" w:colLast="0"/>
+      <w:bookmarkEnd w:id="76"/>
       <w:r>
         <w:t>Discussion</w:t>
       </w:r>
@@ -5320,16 +5457,16 @@
         </w:rPr>
         <w:t xml:space="preserve">Disturbance-mediated landscape configuration best-explained the spatial distribution of red squirrels in our study system. Our results highlight a complex, context-dependent relationship between red squirrel distribution, landscape composition, and </w:t>
       </w:r>
-      <w:commentRangeStart w:id="76"/>
       <w:commentRangeStart w:id="77"/>
+      <w:commentRangeStart w:id="78"/>
       <w:r>
         <w:rPr>
           <w:rFonts w:ascii="Calibri" w:eastAsia="Calibri" w:hAnsi="Calibri" w:cs="Calibri"/>
         </w:rPr>
         <w:t>landscape configuration that varies across locations and spatial scales</w:t>
       </w:r>
-      <w:commentRangeEnd w:id="76"/>
       <w:commentRangeEnd w:id="77"/>
+      <w:commentRangeEnd w:id="78"/>
       <w:r>
         <w:rPr>
           <w:rFonts w:ascii="Calibri" w:eastAsia="Calibri" w:hAnsi="Calibri" w:cs="Calibri"/>
@@ -5358,13 +5495,13 @@
         <w:rPr>
           <w:rStyle w:val="CommentReference"/>
         </w:rPr>
-        <w:commentReference w:id="76"/>
+        <w:commentReference w:id="77"/>
       </w:r>
       <w:r>
         <w:rPr>
           <w:rStyle w:val="CommentReference"/>
         </w:rPr>
-        <w:commentReference w:id="77"/>
+        <w:commentReference w:id="78"/>
       </w:r>
       <w:r>
         <w:rPr>
@@ -5446,35 +5583,35 @@
           <w:rFonts w:ascii="Calibri" w:eastAsia="Calibri" w:hAnsi="Calibri" w:cs="Calibri"/>
         </w:rPr>
       </w:pPr>
-      <w:commentRangeStart w:id="78"/>
       <w:commentRangeStart w:id="79"/>
       <w:commentRangeStart w:id="80"/>
+      <w:commentRangeStart w:id="81"/>
       <w:r>
         <w:rPr>
           <w:rFonts w:ascii="Calibri" w:eastAsia="Calibri" w:hAnsi="Calibri" w:cs="Calibri"/>
         </w:rPr>
         <w:t xml:space="preserve">Natural habitat </w:t>
       </w:r>
-      <w:commentRangeEnd w:id="78"/>
+      <w:commentRangeEnd w:id="79"/>
       <w:r>
         <w:rPr>
           <w:rStyle w:val="CommentReference"/>
         </w:rPr>
-        <w:commentReference w:id="78"/>
-      </w:r>
-      <w:commentRangeEnd w:id="79"/>
+        <w:commentReference w:id="79"/>
+      </w:r>
+      <w:commentRangeEnd w:id="80"/>
       <w:r>
         <w:rPr>
           <w:rStyle w:val="CommentReference"/>
         </w:rPr>
-        <w:commentReference w:id="79"/>
-      </w:r>
-      <w:commentRangeEnd w:id="80"/>
+        <w:commentReference w:id="80"/>
+      </w:r>
+      <w:commentRangeEnd w:id="81"/>
       <w:r>
         <w:rPr>
           <w:rStyle w:val="CommentReference"/>
         </w:rPr>
-        <w:commentReference w:id="80"/>
+        <w:commentReference w:id="81"/>
       </w:r>
       <w:r>
         <w:rPr>
@@ -5556,7 +5693,21 @@
         <w:rPr>
           <w:rFonts w:ascii="Calibri" w:eastAsia="Calibri" w:hAnsi="Calibri" w:cs="Calibri"/>
         </w:rPr>
-        <w:t xml:space="preserve"> may provide greater foraging opportunities to red squirrels, especially through the boom-bust cycles of spruce cone masting (Hallworth et al., 2024). Although red squirrels are conifer specialists, they are also opportunistic foragers that will consume berries and fungi (Benhamou, 1996). The neutral effect of coniferous forest, however, suggests that in conifer-dominated systems like the Boreal Plains, even low densities of cone-producing trees may meet red squirrels’ resource requirements. Variation beyond a baseline amount of conifer may have a limited influence on the local abundance of </w:t>
+        <w:t xml:space="preserve"> may provide greater foraging opportunities to </w:t>
+      </w:r>
+      <w:proofErr w:type="gramStart"/>
+      <w:r>
+        <w:rPr>
+          <w:rFonts w:ascii="Calibri" w:eastAsia="Calibri" w:hAnsi="Calibri" w:cs="Calibri"/>
+        </w:rPr>
+        <w:t>red</w:t>
+      </w:r>
+      <w:proofErr w:type="gramEnd"/>
+      <w:r>
+        <w:rPr>
+          <w:rFonts w:ascii="Calibri" w:eastAsia="Calibri" w:hAnsi="Calibri" w:cs="Calibri"/>
+        </w:rPr>
+        <w:t xml:space="preserve"> squirrels, especially through the boom-bust cycles of spruce cone masting (Hallworth et al., 2024). Although red squirrels are conifer specialists, they are also opportunistic foragers that will consume berries and fungi (Benhamou, 1996). The neutral effect of coniferous forest, however, suggests that in conifer-dominated systems like the Boreal Plains, even low densities of cone-producing trees may meet red squirrels’ resource requirements. Variation beyond a baseline amount of conifer may have a limited influence on the local abundance of </w:t>
       </w:r>
       <w:r>
         <w:rPr>
@@ -5602,19 +5753,19 @@
           <w:rFonts w:ascii="Calibri" w:eastAsia="Calibri" w:hAnsi="Calibri" w:cs="Calibri"/>
         </w:rPr>
       </w:pPr>
-      <w:commentRangeStart w:id="81"/>
+      <w:commentRangeStart w:id="82"/>
       <w:r>
         <w:rPr>
           <w:rFonts w:ascii="Calibri" w:eastAsia="Calibri" w:hAnsi="Calibri" w:cs="Calibri"/>
         </w:rPr>
         <w:t xml:space="preserve">In contrast to natural land cover, the effects of anthropogenic disturbance composition and configuration were best explained at much larger spatial scales (4250 m and 2250 m, respectively) that exceed the spatial perception of individual animals </w:t>
       </w:r>
-      <w:commentRangeEnd w:id="81"/>
+      <w:commentRangeEnd w:id="82"/>
       <w:r>
         <w:rPr>
           <w:rStyle w:val="CommentReference"/>
         </w:rPr>
-        <w:commentReference w:id="81"/>
+        <w:commentReference w:id="82"/>
       </w:r>
       <w:r>
         <w:rPr>
@@ -5663,19 +5814,19 @@
           <w:rFonts w:ascii="Calibri" w:eastAsia="Calibri" w:hAnsi="Calibri" w:cs="Calibri"/>
         </w:rPr>
       </w:pPr>
-      <w:commentRangeStart w:id="82"/>
+      <w:commentRangeStart w:id="83"/>
       <w:r>
         <w:rPr>
           <w:rFonts w:ascii="Calibri" w:eastAsia="Calibri" w:hAnsi="Calibri" w:cs="Calibri"/>
         </w:rPr>
         <w:t xml:space="preserve">The exact population-level mechanisms through which edge density negatively affected red squirrels are difficult to discern from this pattern-describing study. </w:t>
       </w:r>
-      <w:commentRangeEnd w:id="82"/>
+      <w:commentRangeEnd w:id="83"/>
       <w:r>
         <w:rPr>
           <w:rStyle w:val="CommentReference"/>
         </w:rPr>
-        <w:commentReference w:id="82"/>
+        <w:commentReference w:id="83"/>
       </w:r>
       <w:r>
         <w:rPr>
@@ -5737,13 +5888,7 @@
         <w:rPr>
           <w:rFonts w:ascii="Calibri" w:eastAsia="Calibri" w:hAnsi="Calibri" w:cs="Calibri"/>
         </w:rPr>
-        <w:t>we hypothesize that the</w:t>
-      </w:r>
-      <w:r>
-        <w:rPr>
-          <w:rFonts w:ascii="Calibri" w:eastAsia="Calibri" w:hAnsi="Calibri" w:cs="Calibri"/>
-        </w:rPr>
-        <w:t xml:space="preserve"> </w:t>
+        <w:t xml:space="preserve">we hypothesize that the </w:t>
       </w:r>
       <w:r>
         <w:rPr>
@@ -5755,13 +5900,7 @@
         <w:rPr>
           <w:rFonts w:ascii="Calibri" w:eastAsia="Calibri" w:hAnsi="Calibri" w:cs="Calibri"/>
         </w:rPr>
-        <w:t>is</w:t>
-      </w:r>
-      <w:r>
-        <w:rPr>
-          <w:rFonts w:ascii="Calibri" w:eastAsia="Calibri" w:hAnsi="Calibri" w:cs="Calibri"/>
-        </w:rPr>
-        <w:t xml:space="preserve"> </w:t>
+        <w:t xml:space="preserve">is </w:t>
       </w:r>
       <w:r>
         <w:rPr>
@@ -5769,6 +5908,7 @@
         </w:rPr>
         <w:t xml:space="preserve">caused by changes to predator-prey relationships. It is well established that the local abundance and movement of mammalian boreal predators, including coyotes, increases on industrial linear features like seismic lines (McKenzie et al., 2012; Tattersall et al., 2020). These features may change predator functional responses and increase predation events for secondary prey like red squirrels, especially if red squirrels are frequently exposed by crossing cleared disturbance features. </w:t>
       </w:r>
+      <w:proofErr w:type="gramStart"/>
       <w:r>
         <w:rPr>
           <w:rFonts w:ascii="Calibri" w:eastAsia="Calibri" w:hAnsi="Calibri" w:cs="Calibri"/>
@@ -5779,7 +5919,14 @@
         <w:rPr>
           <w:rFonts w:ascii="Calibri" w:eastAsia="Calibri" w:hAnsi="Calibri" w:cs="Calibri"/>
         </w:rPr>
-        <w:t>vian predators are likely influential for red squirrel populations since red squirrels are a main prey species of raptors like the northern goshawk (</w:t>
+        <w:t>vian</w:t>
+      </w:r>
+      <w:proofErr w:type="gramEnd"/>
+      <w:r>
+        <w:rPr>
+          <w:rFonts w:ascii="Calibri" w:eastAsia="Calibri" w:hAnsi="Calibri" w:cs="Calibri"/>
+        </w:rPr>
+        <w:t xml:space="preserve"> predators are likely influential for red squirrel populations since red squirrels are a main prey species of raptors like the northern goshawk (</w:t>
       </w:r>
       <w:proofErr w:type="spellStart"/>
       <w:r>
@@ -5795,8 +5942,8 @@
         </w:rPr>
         <w:t xml:space="preserve"> et al., 2007). Raptors use forest edges for perching (Mirski &amp; Väli, 2021) in agricultural landscapes; edge features that permeate boreal habitat may provide increased visibility, which has been shown to increase predation rates by raptors (</w:t>
       </w:r>
-      <w:commentRangeStart w:id="83"/>
       <w:commentRangeStart w:id="84"/>
+      <w:commentRangeStart w:id="85"/>
       <w:proofErr w:type="spellStart"/>
       <w:r>
         <w:rPr>
@@ -5811,19 +5958,19 @@
         </w:rPr>
         <w:t xml:space="preserve">, 2004). </w:t>
       </w:r>
-      <w:commentRangeEnd w:id="83"/>
+      <w:commentRangeEnd w:id="84"/>
       <w:r>
         <w:rPr>
           <w:rStyle w:val="CommentReference"/>
         </w:rPr>
-        <w:commentReference w:id="83"/>
-      </w:r>
-      <w:commentRangeEnd w:id="84"/>
+        <w:commentReference w:id="84"/>
+      </w:r>
+      <w:commentRangeEnd w:id="85"/>
       <w:r>
         <w:rPr>
           <w:rStyle w:val="CommentReference"/>
         </w:rPr>
-        <w:commentReference w:id="84"/>
+        <w:commentReference w:id="85"/>
       </w:r>
     </w:p>
     <w:p>
@@ -5868,7 +6015,21 @@
         <w:rPr>
           <w:rFonts w:ascii="Calibri" w:eastAsia="Calibri" w:hAnsi="Calibri" w:cs="Calibri"/>
         </w:rPr>
-        <w:t xml:space="preserve"> herbaceous plants (Harper et al., 2015; Jackson et al., 2023). Fisher et al. (1999) demonstrated that red squirrels use a variety of food resources aside from conifer cones in western boreal systems, and that home range size decreased with increasing resource heterogeneity. Each specific disturbance type in our second-supported model had a different influence on the abundance of red squirrels, and we propose that this disparity is driven by the varying amounts of predation risk and resource complementation that they represent. For instance, pipelines and transmission lines, which had a positive effect in our model, are generally much wider features than seismic lines. These wider features allow for stronger intensity of light, microclimate changes, and edge effects that extend further into surrounding habitat (Franklin et al., 2021; Abib et al., 2019), in turn increasing their potential value as a resource complement. In addition, there is widespread evidence for </w:t>
+        <w:t xml:space="preserve"> herbaceous plants (Harper et al., 2015; Jackson et al., 2023). Fisher et al. (1999) demonstrated that red squirrels use a variety of food resources aside from conifer cones in western boreal systems, and that home range size decreased with increasing resource heterogeneity. Each specific disturbance type in our second-supported model had a different influence on the abundance of red squirrels, and we propose that this disparity is driven by the varying amounts of predation risk and resource complementation that they represent. For instance, pipelines and transmission lines, which had a positive effect </w:t>
+      </w:r>
+      <w:proofErr w:type="gramStart"/>
+      <w:r>
+        <w:rPr>
+          <w:rFonts w:ascii="Calibri" w:eastAsia="Calibri" w:hAnsi="Calibri" w:cs="Calibri"/>
+        </w:rPr>
+        <w:t>in</w:t>
+      </w:r>
+      <w:proofErr w:type="gramEnd"/>
+      <w:r>
+        <w:rPr>
+          <w:rFonts w:ascii="Calibri" w:eastAsia="Calibri" w:hAnsi="Calibri" w:cs="Calibri"/>
+        </w:rPr>
+        <w:t xml:space="preserve"> our model, are generally much wider features than seismic lines. These wider features allow for stronger intensity of light, microclimate changes, and edge effects that extend further into surrounding habitat (Franklin et al., 2021; Abib et al., 2019), in turn increasing their potential value as a resource complement. In addition, there is widespread evidence for </w:t>
       </w:r>
       <w:proofErr w:type="spellStart"/>
       <w:r>
@@ -5931,19 +6092,19 @@
         <w:pStyle w:val="Heading3"/>
         <w:spacing w:line="360" w:lineRule="auto"/>
       </w:pPr>
-      <w:bookmarkStart w:id="85" w:name="_22issswytjem" w:colFirst="0" w:colLast="0"/>
-      <w:bookmarkEnd w:id="85"/>
-      <w:commentRangeStart w:id="86"/>
+      <w:bookmarkStart w:id="86" w:name="_22issswytjem" w:colFirst="0" w:colLast="0"/>
+      <w:bookmarkEnd w:id="86"/>
+      <w:commentRangeStart w:id="87"/>
       <w:r>
         <w:t>Caveats paragraph (collapsed into discussion)</w:t>
       </w:r>
-      <w:commentRangeEnd w:id="86"/>
+      <w:commentRangeEnd w:id="87"/>
       <w:r>
         <w:rPr>
           <w:rStyle w:val="CommentReference"/>
           <w:color w:val="auto"/>
         </w:rPr>
-        <w:commentReference w:id="86"/>
+        <w:commentReference w:id="87"/>
       </w:r>
     </w:p>
     <w:p>
@@ -5959,9 +6120,9 @@
         </w:rPr>
         <w:tab/>
       </w:r>
-      <w:commentRangeStart w:id="87"/>
       <w:commentRangeStart w:id="88"/>
       <w:commentRangeStart w:id="89"/>
+      <w:commentRangeStart w:id="90"/>
       <w:r>
         <w:rPr>
           <w:rFonts w:ascii="Calibri" w:eastAsia="Calibri" w:hAnsi="Calibri" w:cs="Calibri"/>
@@ -5980,26 +6141,26 @@
         </w:rPr>
         <w:t xml:space="preserve"> effectively allowed us to model red squirrel distribution across a large spatial extent that would be unfeasible using other field-based methods. </w:t>
       </w:r>
-      <w:commentRangeEnd w:id="87"/>
+      <w:commentRangeEnd w:id="88"/>
       <w:r>
         <w:rPr>
           <w:rStyle w:val="CommentReference"/>
         </w:rPr>
-        <w:commentReference w:id="87"/>
-      </w:r>
-      <w:commentRangeEnd w:id="88"/>
+        <w:commentReference w:id="88"/>
+      </w:r>
+      <w:commentRangeEnd w:id="89"/>
       <w:r>
         <w:rPr>
           <w:rStyle w:val="CommentReference"/>
         </w:rPr>
-        <w:commentReference w:id="88"/>
-      </w:r>
-      <w:commentRangeEnd w:id="89"/>
+        <w:commentReference w:id="89"/>
+      </w:r>
+      <w:commentRangeEnd w:id="90"/>
       <w:r>
         <w:rPr>
           <w:rStyle w:val="CommentReference"/>
         </w:rPr>
-        <w:commentReference w:id="89"/>
+        <w:commentReference w:id="90"/>
       </w:r>
       <w:r>
         <w:rPr>
@@ -6013,8 +6174,8 @@
         </w:rPr>
         <w:t xml:space="preserve">lthough we sampled a gradient of anthropogenic disturbance, camera traps were not directly deployed on anthropogenic disturbance features. Our stratified design was intended to measure </w:t>
       </w:r>
-      <w:commentRangeStart w:id="90"/>
       <w:commentRangeStart w:id="91"/>
+      <w:commentRangeStart w:id="92"/>
       <w:r>
         <w:rPr>
           <w:rFonts w:ascii="Calibri" w:eastAsia="Calibri" w:hAnsi="Calibri" w:cs="Calibri"/>
@@ -6027,19 +6188,19 @@
         </w:rPr>
         <w:t xml:space="preserve"> </w:t>
       </w:r>
-      <w:commentRangeEnd w:id="90"/>
+      <w:commentRangeEnd w:id="91"/>
       <w:r>
         <w:rPr>
           <w:rStyle w:val="CommentReference"/>
         </w:rPr>
-        <w:commentReference w:id="90"/>
-      </w:r>
-      <w:commentRangeEnd w:id="91"/>
+        <w:commentReference w:id="91"/>
+      </w:r>
+      <w:commentRangeEnd w:id="92"/>
       <w:r>
         <w:rPr>
           <w:rStyle w:val="CommentReference"/>
         </w:rPr>
-        <w:commentReference w:id="91"/>
+        <w:commentReference w:id="92"/>
       </w:r>
       <w:r>
         <w:rPr>
@@ -6060,27 +6221,27 @@
         </w:rPr>
         <w:t xml:space="preserve">mammal-oriented </w:t>
       </w:r>
-      <w:commentRangeStart w:id="92"/>
       <w:commentRangeStart w:id="93"/>
+      <w:commentRangeStart w:id="94"/>
       <w:r>
         <w:rPr>
           <w:rFonts w:ascii="Calibri" w:eastAsia="Calibri" w:hAnsi="Calibri" w:cs="Calibri"/>
         </w:rPr>
         <w:t xml:space="preserve">camera traps generally do not reliably detect birds, </w:t>
       </w:r>
-      <w:commentRangeEnd w:id="92"/>
+      <w:commentRangeEnd w:id="93"/>
       <w:r>
         <w:rPr>
           <w:rStyle w:val="CommentReference"/>
         </w:rPr>
-        <w:commentReference w:id="92"/>
-      </w:r>
-      <w:commentRangeEnd w:id="93"/>
+        <w:commentReference w:id="93"/>
+      </w:r>
+      <w:commentRangeEnd w:id="94"/>
       <w:r>
         <w:rPr>
           <w:rStyle w:val="CommentReference"/>
         </w:rPr>
-        <w:commentReference w:id="93"/>
+        <w:commentReference w:id="94"/>
       </w:r>
       <w:r>
         <w:rPr>
@@ -6094,8 +6255,8 @@
         <w:pStyle w:val="Heading2"/>
         <w:spacing w:line="360" w:lineRule="auto"/>
       </w:pPr>
-      <w:bookmarkStart w:id="94" w:name="_9vhq2xeu7ytl" w:colFirst="0" w:colLast="0"/>
-      <w:bookmarkEnd w:id="94"/>
+      <w:bookmarkStart w:id="95" w:name="_9vhq2xeu7ytl" w:colFirst="0" w:colLast="0"/>
+      <w:bookmarkEnd w:id="95"/>
       <w:r>
         <w:t>Conclusions</w:t>
       </w:r>
@@ -6141,8 +6302,8 @@
         </w:rPr>
         <w:t xml:space="preserve">Although red squirrels do not top the </w:t>
       </w:r>
-      <w:commentRangeStart w:id="95"/>
       <w:commentRangeStart w:id="96"/>
+      <w:commentRangeStart w:id="97"/>
       <w:r>
         <w:rPr>
           <w:rFonts w:ascii="Calibri" w:eastAsia="Calibri" w:hAnsi="Calibri" w:cs="Calibri"/>
@@ -6159,21 +6320,35 @@
         <w:rPr>
           <w:rFonts w:ascii="Calibri" w:eastAsia="Calibri" w:hAnsi="Calibri" w:cs="Calibri"/>
         </w:rPr>
-        <w:t xml:space="preserve">their responses to industrial land-use underscore the importance of considering both configuration and composition of anthropogenic disturbances when assessing impacts to mammal populations. </w:t>
-      </w:r>
-      <w:commentRangeEnd w:id="95"/>
+        <w:t xml:space="preserve">their responses to industrial land-use underscore the importance of considering both configuration and composition of anthropogenic disturbances when assessing impacts </w:t>
+      </w:r>
+      <w:proofErr w:type="gramStart"/>
+      <w:r>
+        <w:rPr>
+          <w:rFonts w:ascii="Calibri" w:eastAsia="Calibri" w:hAnsi="Calibri" w:cs="Calibri"/>
+        </w:rPr>
+        <w:t>to</w:t>
+      </w:r>
+      <w:proofErr w:type="gramEnd"/>
+      <w:r>
+        <w:rPr>
+          <w:rFonts w:ascii="Calibri" w:eastAsia="Calibri" w:hAnsi="Calibri" w:cs="Calibri"/>
+        </w:rPr>
+        <w:t xml:space="preserve"> mammal populations. </w:t>
+      </w:r>
+      <w:commentRangeEnd w:id="96"/>
       <w:r>
         <w:rPr>
           <w:rStyle w:val="CommentReference"/>
         </w:rPr>
-        <w:commentReference w:id="95"/>
-      </w:r>
-      <w:commentRangeEnd w:id="96"/>
+        <w:commentReference w:id="96"/>
+      </w:r>
+      <w:commentRangeEnd w:id="97"/>
       <w:r>
         <w:rPr>
           <w:rStyle w:val="CommentReference"/>
         </w:rPr>
-        <w:commentReference w:id="96"/>
+        <w:commentReference w:id="97"/>
       </w:r>
       <w:r>
         <w:rPr>
@@ -6202,8 +6377,8 @@
         <w:pStyle w:val="Heading2"/>
         <w:spacing w:line="360" w:lineRule="auto"/>
       </w:pPr>
-      <w:bookmarkStart w:id="97" w:name="_nxm74ocr671m" w:colFirst="0" w:colLast="0"/>
-      <w:bookmarkEnd w:id="97"/>
+      <w:bookmarkStart w:id="98" w:name="_nxm74ocr671m" w:colFirst="0" w:colLast="0"/>
+      <w:bookmarkEnd w:id="98"/>
       <w:r>
         <w:lastRenderedPageBreak/>
         <w:t>Author contributions</w:t>
@@ -6217,7 +6392,7 @@
           <w:highlight w:val="white"/>
         </w:rPr>
       </w:pPr>
-      <w:commentRangeStart w:id="98"/>
+      <w:commentRangeStart w:id="99"/>
       <w:r>
         <w:rPr>
           <w:rFonts w:ascii="Calibri" w:eastAsia="Calibri" w:hAnsi="Calibri" w:cs="Calibri"/>
@@ -6225,12 +6400,12 @@
         </w:rPr>
         <w:t>Aidan Brushett and Emerald Arthurs conceived the study, designed the methodology, analyzed the data, and wrote the first draft of the manuscript; Aidan Brushett, Emerald Arthurs, and Jason Fisher collected the data; Jason Fisher oversaw the experimental design; All authors contributed meaningfully to the final draft of the manuscript and gave final approval for publication.</w:t>
       </w:r>
-      <w:commentRangeEnd w:id="98"/>
+      <w:commentRangeEnd w:id="99"/>
       <w:r>
         <w:rPr>
           <w:rStyle w:val="CommentReference"/>
         </w:rPr>
-        <w:commentReference w:id="98"/>
+        <w:commentReference w:id="99"/>
       </w:r>
     </w:p>
     <w:p>
@@ -6238,26 +6413,26 @@
         <w:pStyle w:val="Heading2"/>
         <w:spacing w:before="80" w:after="240" w:line="360" w:lineRule="auto"/>
       </w:pPr>
-      <w:bookmarkStart w:id="99" w:name="_n50qcarm0yrg" w:colFirst="0" w:colLast="0"/>
-      <w:bookmarkEnd w:id="99"/>
-      <w:commentRangeStart w:id="100"/>
+      <w:bookmarkStart w:id="100" w:name="_n50qcarm0yrg" w:colFirst="0" w:colLast="0"/>
+      <w:bookmarkEnd w:id="100"/>
       <w:commentRangeStart w:id="101"/>
+      <w:commentRangeStart w:id="102"/>
       <w:r>
         <w:t>Acknowledgements</w:t>
       </w:r>
-      <w:commentRangeEnd w:id="100"/>
+      <w:commentRangeEnd w:id="101"/>
       <w:r>
         <w:rPr>
           <w:rStyle w:val="CommentReference"/>
         </w:rPr>
-        <w:commentReference w:id="100"/>
-      </w:r>
-      <w:commentRangeEnd w:id="101"/>
+        <w:commentReference w:id="101"/>
+      </w:r>
+      <w:commentRangeEnd w:id="102"/>
       <w:r>
         <w:rPr>
           <w:rStyle w:val="CommentReference"/>
         </w:rPr>
-        <w:commentReference w:id="101"/>
+        <w:commentReference w:id="102"/>
       </w:r>
     </w:p>
     <w:p>
@@ -6410,7 +6585,7 @@
         </w:rPr>
         <w:t xml:space="preserve">. </w:t>
       </w:r>
-      <w:commentRangeStart w:id="102"/>
+      <w:commentRangeStart w:id="103"/>
       <w:r>
         <w:rPr>
           <w:rFonts w:ascii="Calibri" w:eastAsia="Calibri" w:hAnsi="Calibri" w:cs="Calibri"/>
@@ -6481,12 +6656,12 @@
         </w:rPr>
         <w:t xml:space="preserve"> hours spent image processing. </w:t>
       </w:r>
-      <w:commentRangeEnd w:id="102"/>
+      <w:commentRangeEnd w:id="103"/>
       <w:r>
         <w:rPr>
           <w:rStyle w:val="CommentReference"/>
         </w:rPr>
-        <w:commentReference w:id="102"/>
+        <w:commentReference w:id="103"/>
       </w:r>
       <w:r>
         <w:rPr>
@@ -6574,8 +6749,8 @@
         <w:pStyle w:val="Heading2"/>
         <w:spacing w:before="80" w:after="240" w:line="360" w:lineRule="auto"/>
       </w:pPr>
-      <w:bookmarkStart w:id="103" w:name="_geax5ozcw9q5" w:colFirst="0" w:colLast="0"/>
-      <w:bookmarkEnd w:id="103"/>
+      <w:bookmarkStart w:id="104" w:name="_geax5ozcw9q5" w:colFirst="0" w:colLast="0"/>
+      <w:bookmarkEnd w:id="104"/>
       <w:r>
         <w:t>Conflict of interest</w:t>
       </w:r>
@@ -6601,8 +6776,8 @@
         <w:pStyle w:val="Heading2"/>
         <w:spacing w:line="360" w:lineRule="auto"/>
       </w:pPr>
-      <w:bookmarkStart w:id="104" w:name="_r71kelrhzcb4" w:colFirst="0" w:colLast="0"/>
-      <w:bookmarkEnd w:id="104"/>
+      <w:bookmarkStart w:id="105" w:name="_r71kelrhzcb4" w:colFirst="0" w:colLast="0"/>
+      <w:bookmarkEnd w:id="105"/>
       <w:r>
         <w:t>Data availability statement</w:t>
       </w:r>
@@ -6625,8 +6800,8 @@
       <w:pPr>
         <w:pStyle w:val="Heading2"/>
       </w:pPr>
-      <w:bookmarkStart w:id="105" w:name="_qr3he6fkeia2" w:colFirst="0" w:colLast="0"/>
-      <w:bookmarkEnd w:id="105"/>
+      <w:bookmarkStart w:id="106" w:name="_qr3he6fkeia2" w:colFirst="0" w:colLast="0"/>
+      <w:bookmarkEnd w:id="106"/>
       <w:r>
         <w:t>Graphical Abstract</w:t>
       </w:r>
@@ -6647,8 +6822,8 @@
       <w:pPr>
         <w:pStyle w:val="Heading2"/>
       </w:pPr>
-      <w:bookmarkStart w:id="106" w:name="_5ba5u8x12n52" w:colFirst="0" w:colLast="0"/>
-      <w:bookmarkEnd w:id="106"/>
+      <w:bookmarkStart w:id="107" w:name="_5ba5u8x12n52" w:colFirst="0" w:colLast="0"/>
+      <w:bookmarkEnd w:id="107"/>
       <w:r>
         <w:t>Supporting Information</w:t>
       </w:r>
@@ -6822,8 +6997,8 @@
         <w:pStyle w:val="Heading2"/>
         <w:spacing w:line="360" w:lineRule="auto"/>
       </w:pPr>
-      <w:bookmarkStart w:id="107" w:name="_lgnt7crpj5en" w:colFirst="0" w:colLast="0"/>
-      <w:bookmarkEnd w:id="107"/>
+      <w:bookmarkStart w:id="108" w:name="_lgnt7crpj5en" w:colFirst="0" w:colLast="0"/>
+      <w:bookmarkEnd w:id="108"/>
       <w:r>
         <w:lastRenderedPageBreak/>
         <w:t>References</w:t>
@@ -6839,8 +7014,8 @@
           <w:szCs w:val="20"/>
         </w:rPr>
       </w:pPr>
-      <w:bookmarkStart w:id="108" w:name="_6a4kq0etjl5t" w:colFirst="0" w:colLast="0"/>
-      <w:bookmarkEnd w:id="108"/>
+      <w:bookmarkStart w:id="109" w:name="_6a4kq0etjl5t" w:colFirst="0" w:colLast="0"/>
+      <w:bookmarkEnd w:id="109"/>
       <w:r>
         <w:rPr>
           <w:rFonts w:ascii="Calibri" w:eastAsia="Calibri" w:hAnsi="Calibri" w:cs="Calibri"/>
@@ -6865,7 +7040,25 @@
           <w:sz w:val="20"/>
           <w:szCs w:val="20"/>
         </w:rPr>
-        <w:t xml:space="preserve">, L., Hopkinson, C., Mahoney, C., &amp; Rodriguez, L. C. E. (2019). Seismic line impacts on proximal boreal forest and wetland environments in Alberta. </w:t>
+        <w:t xml:space="preserve">, L., Hopkinson, C., Mahoney, C., &amp; Rodriguez, L. C. E. (2019). Seismic line </w:t>
+      </w:r>
+      <w:proofErr w:type="gramStart"/>
+      <w:r>
+        <w:rPr>
+          <w:rFonts w:ascii="Calibri" w:eastAsia="Calibri" w:hAnsi="Calibri" w:cs="Calibri"/>
+          <w:sz w:val="20"/>
+          <w:szCs w:val="20"/>
+        </w:rPr>
+        <w:t>impacts on</w:t>
+      </w:r>
+      <w:proofErr w:type="gramEnd"/>
+      <w:r>
+        <w:rPr>
+          <w:rFonts w:ascii="Calibri" w:eastAsia="Calibri" w:hAnsi="Calibri" w:cs="Calibri"/>
+          <w:sz w:val="20"/>
+          <w:szCs w:val="20"/>
+        </w:rPr>
+        <w:t xml:space="preserve"> proximal boreal forest and wetland environments in Alberta. </w:t>
       </w:r>
       <w:r>
         <w:rPr>
@@ -6973,8 +7166,8 @@
           <w:szCs w:val="20"/>
         </w:rPr>
       </w:pPr>
-      <w:bookmarkStart w:id="109" w:name="_otzho7fg7dfk" w:colFirst="0" w:colLast="0"/>
-      <w:bookmarkEnd w:id="109"/>
+      <w:bookmarkStart w:id="110" w:name="_otzho7fg7dfk" w:colFirst="0" w:colLast="0"/>
+      <w:bookmarkEnd w:id="110"/>
       <w:r>
         <w:rPr>
           <w:rFonts w:ascii="Calibri" w:eastAsia="Calibri" w:hAnsi="Calibri" w:cs="Calibri"/>
@@ -7910,7 +8103,25 @@
           <w:sz w:val="20"/>
           <w:szCs w:val="20"/>
         </w:rPr>
-        <w:t xml:space="preserve">, J. M., Burton, A. C., &amp; Fisher, J. T. (2019). The importance of considering multiple interacting species for conservation of species at risk. </w:t>
+        <w:t xml:space="preserve">, J. M., Burton, A. C., &amp; Fisher, J. T. (2019). The importance of considering multiple interacting species for conservation of species </w:t>
+      </w:r>
+      <w:proofErr w:type="gramStart"/>
+      <w:r>
+        <w:rPr>
+          <w:rFonts w:ascii="Calibri" w:eastAsia="Calibri" w:hAnsi="Calibri" w:cs="Calibri"/>
+          <w:sz w:val="20"/>
+          <w:szCs w:val="20"/>
+        </w:rPr>
+        <w:t>at</w:t>
+      </w:r>
+      <w:proofErr w:type="gramEnd"/>
+      <w:r>
+        <w:rPr>
+          <w:rFonts w:ascii="Calibri" w:eastAsia="Calibri" w:hAnsi="Calibri" w:cs="Calibri"/>
+          <w:sz w:val="20"/>
+          <w:szCs w:val="20"/>
+        </w:rPr>
+        <w:t xml:space="preserve"> risk. </w:t>
       </w:r>
       <w:r>
         <w:rPr>
@@ -8791,7 +9002,25 @@
           <w:sz w:val="20"/>
           <w:szCs w:val="20"/>
         </w:rPr>
-        <w:t xml:space="preserve"> [Master’s thesis, University of Alberta] </w:t>
+        <w:t xml:space="preserve"> [</w:t>
+      </w:r>
+      <w:proofErr w:type="gramStart"/>
+      <w:r>
+        <w:rPr>
+          <w:rFonts w:ascii="Calibri" w:eastAsia="Calibri" w:hAnsi="Calibri" w:cs="Calibri"/>
+          <w:sz w:val="20"/>
+          <w:szCs w:val="20"/>
+        </w:rPr>
+        <w:t>Master’s</w:t>
+      </w:r>
+      <w:proofErr w:type="gramEnd"/>
+      <w:r>
+        <w:rPr>
+          <w:rFonts w:ascii="Calibri" w:eastAsia="Calibri" w:hAnsi="Calibri" w:cs="Calibri"/>
+          <w:sz w:val="20"/>
+          <w:szCs w:val="20"/>
+        </w:rPr>
+        <w:t xml:space="preserve"> thesis, University of Alberta] </w:t>
       </w:r>
       <w:r>
         <w:rPr>
@@ -9266,7 +9495,25 @@
           <w:sz w:val="20"/>
           <w:szCs w:val="20"/>
         </w:rPr>
-        <w:t xml:space="preserve">, M. (1981). Patches and Structural Components for A Landscape Ecology. </w:t>
+        <w:t xml:space="preserve">, M. (1981). Patches and Structural Components for </w:t>
+      </w:r>
+      <w:proofErr w:type="gramStart"/>
+      <w:r>
+        <w:rPr>
+          <w:rFonts w:ascii="Calibri" w:eastAsia="Calibri" w:hAnsi="Calibri" w:cs="Calibri"/>
+          <w:sz w:val="20"/>
+          <w:szCs w:val="20"/>
+        </w:rPr>
+        <w:t>A Landscape</w:t>
+      </w:r>
+      <w:proofErr w:type="gramEnd"/>
+      <w:r>
+        <w:rPr>
+          <w:rFonts w:ascii="Calibri" w:eastAsia="Calibri" w:hAnsi="Calibri" w:cs="Calibri"/>
+          <w:sz w:val="20"/>
+          <w:szCs w:val="20"/>
+        </w:rPr>
+        <w:t xml:space="preserve"> Ecology. </w:t>
       </w:r>
       <w:proofErr w:type="spellStart"/>
       <w:r>
@@ -9464,7 +9711,43 @@
           <w:sz w:val="20"/>
           <w:szCs w:val="20"/>
         </w:rPr>
-        <w:t xml:space="preserve">Hallworth, M. T., Sirén, A. P. K., DeLuca, W. V., Duclos, T. R., McFarland, K. P., Hill, J. M., Rimmer, C. C., &amp; Morelli, T. L. (2024). Boom and bust: the effects of masting on seed predator range dynamics and trophic cascades. </w:t>
+        <w:t>Hallworth, M. T., Sirén, A. P. K., DeLuca, W. V., Duclos, T. R., McFarland, K. P., Hill, J. M., Rimmer</w:t>
+      </w:r>
+      <w:proofErr w:type="gramStart"/>
+      <w:r>
+        <w:rPr>
+          <w:rFonts w:ascii="Calibri" w:eastAsia="Calibri" w:hAnsi="Calibri" w:cs="Calibri"/>
+          <w:sz w:val="20"/>
+          <w:szCs w:val="20"/>
+        </w:rPr>
+        <w:t>, C.</w:t>
+      </w:r>
+      <w:proofErr w:type="gramEnd"/>
+      <w:r>
+        <w:rPr>
+          <w:rFonts w:ascii="Calibri" w:eastAsia="Calibri" w:hAnsi="Calibri" w:cs="Calibri"/>
+          <w:sz w:val="20"/>
+          <w:szCs w:val="20"/>
+        </w:rPr>
+        <w:t xml:space="preserve"> C., &amp; Morelli, T. L. (2024). Boom and bust: the effects of </w:t>
+      </w:r>
+      <w:proofErr w:type="gramStart"/>
+      <w:r>
+        <w:rPr>
+          <w:rFonts w:ascii="Calibri" w:eastAsia="Calibri" w:hAnsi="Calibri" w:cs="Calibri"/>
+          <w:sz w:val="20"/>
+          <w:szCs w:val="20"/>
+        </w:rPr>
+        <w:t>masting</w:t>
+      </w:r>
+      <w:proofErr w:type="gramEnd"/>
+      <w:r>
+        <w:rPr>
+          <w:rFonts w:ascii="Calibri" w:eastAsia="Calibri" w:hAnsi="Calibri" w:cs="Calibri"/>
+          <w:sz w:val="20"/>
+          <w:szCs w:val="20"/>
+        </w:rPr>
+        <w:t xml:space="preserve"> on seed predator range dynamics and trophic cascades. </w:t>
       </w:r>
       <w:r>
         <w:rPr>
@@ -10508,7 +10791,25 @@
           <w:sz w:val="20"/>
           <w:szCs w:val="20"/>
         </w:rPr>
-        <w:t xml:space="preserve">Lewis, H. T. (1982). A Time for Burning. 17. </w:t>
+        <w:t xml:space="preserve">Lewis, H. T. (1982). </w:t>
+      </w:r>
+      <w:proofErr w:type="gramStart"/>
+      <w:r>
+        <w:rPr>
+          <w:rFonts w:ascii="Calibri" w:eastAsia="Calibri" w:hAnsi="Calibri" w:cs="Calibri"/>
+          <w:sz w:val="20"/>
+          <w:szCs w:val="20"/>
+        </w:rPr>
+        <w:t>A Time</w:t>
+      </w:r>
+      <w:proofErr w:type="gramEnd"/>
+      <w:r>
+        <w:rPr>
+          <w:rFonts w:ascii="Calibri" w:eastAsia="Calibri" w:hAnsi="Calibri" w:cs="Calibri"/>
+          <w:sz w:val="20"/>
+          <w:szCs w:val="20"/>
+        </w:rPr>
+        <w:t xml:space="preserve"> for Burning. 17. </w:t>
       </w:r>
       <w:r>
         <w:rPr>
@@ -10563,7 +10864,27 @@
           <w:sz w:val="20"/>
           <w:szCs w:val="20"/>
         </w:rPr>
-        <w:t>Journal of Open Source Software</w:t>
+        <w:t xml:space="preserve">Journal of </w:t>
+      </w:r>
+      <w:proofErr w:type="gramStart"/>
+      <w:r>
+        <w:rPr>
+          <w:rFonts w:ascii="Calibri" w:eastAsia="Calibri" w:hAnsi="Calibri" w:cs="Calibri"/>
+          <w:i/>
+          <w:sz w:val="20"/>
+          <w:szCs w:val="20"/>
+        </w:rPr>
+        <w:t>Open Source</w:t>
+      </w:r>
+      <w:proofErr w:type="gramEnd"/>
+      <w:r>
+        <w:rPr>
+          <w:rFonts w:ascii="Calibri" w:eastAsia="Calibri" w:hAnsi="Calibri" w:cs="Calibri"/>
+          <w:i/>
+          <w:sz w:val="20"/>
+          <w:szCs w:val="20"/>
+        </w:rPr>
+        <w:t xml:space="preserve"> Software</w:t>
       </w:r>
       <w:r>
         <w:rPr>
@@ -10677,7 +10998,25 @@
           <w:sz w:val="20"/>
           <w:szCs w:val="20"/>
         </w:rPr>
-        <w:t>https://doi.org/10.1890/0012-9658(2002)083[2248:ESORWD]2.0.CO;2</w:t>
+        <w:t>https://doi.org/10.1890/0012-9658(2002)083[</w:t>
+      </w:r>
+      <w:proofErr w:type="gramStart"/>
+      <w:r>
+        <w:rPr>
+          <w:rFonts w:ascii="Calibri" w:eastAsia="Calibri" w:hAnsi="Calibri" w:cs="Calibri"/>
+          <w:sz w:val="20"/>
+          <w:szCs w:val="20"/>
+        </w:rPr>
+        <w:t>2248:ESORWD</w:t>
+      </w:r>
+      <w:proofErr w:type="gramEnd"/>
+      <w:r>
+        <w:rPr>
+          <w:rFonts w:ascii="Calibri" w:eastAsia="Calibri" w:hAnsi="Calibri" w:cs="Calibri"/>
+          <w:sz w:val="20"/>
+          <w:szCs w:val="20"/>
+        </w:rPr>
+        <w:t>]2.0.CO;2</w:t>
       </w:r>
     </w:p>
     <w:p>
@@ -10867,7 +11206,25 @@
           <w:sz w:val="20"/>
           <w:szCs w:val="20"/>
         </w:rPr>
-        <w:t>McDermott, J. P. B., Whitaker, D. M., &amp; Warkentin, I. G. (2020). Constraints on range expansion of introduced red squirrels (</w:t>
+        <w:t xml:space="preserve">McDermott, J. P. B., Whitaker, D. M., &amp; Warkentin, I. G. (2020). Constraints on </w:t>
+      </w:r>
+      <w:proofErr w:type="gramStart"/>
+      <w:r>
+        <w:rPr>
+          <w:rFonts w:ascii="Calibri" w:eastAsia="Calibri" w:hAnsi="Calibri" w:cs="Calibri"/>
+          <w:sz w:val="20"/>
+          <w:szCs w:val="20"/>
+        </w:rPr>
+        <w:t>range</w:t>
+      </w:r>
+      <w:proofErr w:type="gramEnd"/>
+      <w:r>
+        <w:rPr>
+          <w:rFonts w:ascii="Calibri" w:eastAsia="Calibri" w:hAnsi="Calibri" w:cs="Calibri"/>
+          <w:sz w:val="20"/>
+          <w:szCs w:val="20"/>
+        </w:rPr>
+        <w:t xml:space="preserve"> expansion of introduced red squirrels (</w:t>
       </w:r>
       <w:proofErr w:type="spellStart"/>
       <w:r>
@@ -11118,7 +11475,16 @@
           <w:sz w:val="20"/>
           <w:szCs w:val="20"/>
         </w:rPr>
-        <w:t>O’Donoghue, M., Boutin, S., Murray, D. L., Krebs, C. J., Hofer, E. J.,</w:t>
+        <w:t xml:space="preserve">O’Donoghue, M., Boutin, S., Murray, D. L., Krebs, C. J., Hofer, E. </w:t>
+      </w:r>
+      <w:proofErr w:type="gramStart"/>
+      <w:r>
+        <w:rPr>
+          <w:rFonts w:ascii="Calibri" w:eastAsia="Calibri" w:hAnsi="Calibri" w:cs="Calibri"/>
+          <w:sz w:val="20"/>
+          <w:szCs w:val="20"/>
+        </w:rPr>
+        <w:t>J.,</w:t>
       </w:r>
       <w:proofErr w:type="spellStart"/>
       <w:r>
@@ -11130,6 +11496,7 @@
         <w:t>Breitenmoser</w:t>
       </w:r>
       <w:proofErr w:type="spellEnd"/>
+      <w:proofErr w:type="gramEnd"/>
       <w:r>
         <w:rPr>
           <w:rFonts w:ascii="Calibri" w:eastAsia="Calibri" w:hAnsi="Calibri" w:cs="Calibri"/>
@@ -11154,9 +11521,28 @@
           <w:sz w:val="20"/>
           <w:szCs w:val="20"/>
         </w:rPr>
-        <w:t xml:space="preserve">, V. O. (2001). Coyotes and lynx. In C. </w:t>
+        <w:t xml:space="preserve">, V. O. (2001). Coyotes and </w:t>
+      </w:r>
+      <w:proofErr w:type="gramStart"/>
+      <w:r>
+        <w:rPr>
+          <w:rFonts w:ascii="Calibri" w:eastAsia="Calibri" w:hAnsi="Calibri" w:cs="Calibri"/>
+          <w:sz w:val="20"/>
+          <w:szCs w:val="20"/>
+        </w:rPr>
+        <w:t>lynx</w:t>
+      </w:r>
+      <w:proofErr w:type="gramEnd"/>
+      <w:r>
+        <w:rPr>
+          <w:rFonts w:ascii="Calibri" w:eastAsia="Calibri" w:hAnsi="Calibri" w:cs="Calibri"/>
+          <w:sz w:val="20"/>
+          <w:szCs w:val="20"/>
+        </w:rPr>
+        <w:t xml:space="preserve">. In C. </w:t>
       </w:r>
       <w:proofErr w:type="spellStart"/>
+      <w:proofErr w:type="gramStart"/>
       <w:r>
         <w:rPr>
           <w:rFonts w:ascii="Calibri" w:eastAsia="Calibri" w:hAnsi="Calibri" w:cs="Calibri"/>
@@ -11166,13 +11552,32 @@
         <w:t>J.Krebs</w:t>
       </w:r>
       <w:proofErr w:type="spellEnd"/>
-      <w:r>
-        <w:rPr>
-          <w:rFonts w:ascii="Calibri" w:eastAsia="Calibri" w:hAnsi="Calibri" w:cs="Calibri"/>
-          <w:sz w:val="20"/>
-          <w:szCs w:val="20"/>
-        </w:rPr>
-        <w:t xml:space="preserve"> (Ed.), Ecosystem dynamics of the boreal forest: The Kluane project(pp. 276–323). New York, NY: Oxford University Press.</w:t>
+      <w:proofErr w:type="gramEnd"/>
+      <w:r>
+        <w:rPr>
+          <w:rFonts w:ascii="Calibri" w:eastAsia="Calibri" w:hAnsi="Calibri" w:cs="Calibri"/>
+          <w:sz w:val="20"/>
+          <w:szCs w:val="20"/>
+        </w:rPr>
+        <w:t xml:space="preserve"> (Ed.), Ecosystem dynamics of the boreal forest: The Kluane </w:t>
+      </w:r>
+      <w:proofErr w:type="gramStart"/>
+      <w:r>
+        <w:rPr>
+          <w:rFonts w:ascii="Calibri" w:eastAsia="Calibri" w:hAnsi="Calibri" w:cs="Calibri"/>
+          <w:sz w:val="20"/>
+          <w:szCs w:val="20"/>
+        </w:rPr>
+        <w:t>project(</w:t>
+      </w:r>
+      <w:proofErr w:type="gramEnd"/>
+      <w:r>
+        <w:rPr>
+          <w:rFonts w:ascii="Calibri" w:eastAsia="Calibri" w:hAnsi="Calibri" w:cs="Calibri"/>
+          <w:sz w:val="20"/>
+          <w:szCs w:val="20"/>
+        </w:rPr>
+        <w:t>pp. 276–323). New York, NY: Oxford University Press.</w:t>
       </w:r>
     </w:p>
     <w:p>
@@ -11713,25 +12118,7 @@
           <w:sz w:val="20"/>
           <w:szCs w:val="20"/>
         </w:rPr>
-        <w:t xml:space="preserve">, J. A., Boscolo, D., </w:t>
-      </w:r>
-      <w:proofErr w:type="spellStart"/>
-      <w:r>
-        <w:rPr>
-          <w:rFonts w:ascii="Calibri" w:eastAsia="Calibri" w:hAnsi="Calibri" w:cs="Calibri"/>
-          <w:sz w:val="20"/>
-          <w:szCs w:val="20"/>
-        </w:rPr>
-        <w:t>Brancalion</w:t>
-      </w:r>
-      <w:proofErr w:type="spellEnd"/>
-      <w:r>
-        <w:rPr>
-          <w:rFonts w:ascii="Calibri" w:eastAsia="Calibri" w:hAnsi="Calibri" w:cs="Calibri"/>
-          <w:sz w:val="20"/>
-          <w:szCs w:val="20"/>
-        </w:rPr>
-        <w:t xml:space="preserve">, P. H. S., Bueno, A. A., </w:t>
+        <w:t xml:space="preserve">, J. A., Boscolo, D., Brancalion, P. H. S., Bueno, A. A., </w:t>
       </w:r>
       <w:proofErr w:type="spellStart"/>
       <w:r>
@@ -13560,8 +13947,8 @@
         <w:spacing w:line="312" w:lineRule="auto"/>
         <w:jc w:val="both"/>
       </w:pPr>
-      <w:bookmarkStart w:id="110" w:name="_4cznrppnwhre" w:colFirst="0" w:colLast="0"/>
-      <w:bookmarkEnd w:id="110"/>
+      <w:bookmarkStart w:id="111" w:name="_4cznrppnwhre" w:colFirst="0" w:colLast="0"/>
+      <w:bookmarkEnd w:id="111"/>
       <w:r>
         <w:lastRenderedPageBreak/>
         <w:t>Figures and Tables</w:t>
@@ -13581,7 +13968,7 @@
           <w:noProof/>
         </w:rPr>
         <w:drawing>
-          <wp:inline distT="0" distB="0" distL="0" distR="0" wp14:anchorId="512DA6B4" wp14:editId="6E302AEC">
+          <wp:inline distT="0" distB="0" distL="0" distR="0" wp14:anchorId="512DA6B4" wp14:editId="383872F7">
             <wp:extent cx="5939790" cy="4450080"/>
             <wp:effectExtent l="0" t="0" r="3810" b="7620"/>
             <wp:docPr id="1144713156" name="Picture 2" descr="A collage of a map of a forest&#10;&#10;AI-generated content may be incorrect."/>
@@ -13629,29 +14016,29 @@
           </wp:inline>
         </w:drawing>
       </w:r>
-      <w:commentRangeStart w:id="111"/>
       <w:commentRangeStart w:id="112"/>
       <w:commentRangeStart w:id="113"/>
-      <w:commentRangeEnd w:id="111"/>
+      <w:commentRangeStart w:id="114"/>
+      <w:commentRangeEnd w:id="112"/>
       <w:r>
         <w:rPr>
           <w:rStyle w:val="CommentReference"/>
         </w:rPr>
-        <w:commentReference w:id="111"/>
-      </w:r>
-      <w:commentRangeEnd w:id="112"/>
+        <w:commentReference w:id="112"/>
+      </w:r>
+      <w:commentRangeEnd w:id="113"/>
       <w:r>
         <w:rPr>
           <w:rStyle w:val="CommentReference"/>
         </w:rPr>
-        <w:commentReference w:id="112"/>
-      </w:r>
-      <w:commentRangeEnd w:id="113"/>
+        <w:commentReference w:id="113"/>
+      </w:r>
+      <w:commentRangeEnd w:id="114"/>
       <w:r>
         <w:rPr>
           <w:rStyle w:val="CommentReference"/>
         </w:rPr>
-        <w:commentReference w:id="113"/>
+        <w:commentReference w:id="114"/>
       </w:r>
     </w:p>
     <w:p>
@@ -13735,22 +14122,22 @@
           <w:szCs w:val="20"/>
         </w:rPr>
       </w:pPr>
-      <w:commentRangeStart w:id="114"/>
       <w:commentRangeStart w:id="115"/>
-      <w:commentRangeEnd w:id="114"/>
+      <w:commentRangeStart w:id="116"/>
+      <w:commentRangeEnd w:id="115"/>
       <w:r>
         <w:rPr>
           <w:rStyle w:val="CommentReference"/>
         </w:rPr>
         <w:lastRenderedPageBreak/>
-        <w:commentReference w:id="114"/>
-      </w:r>
-      <w:commentRangeEnd w:id="115"/>
+        <w:commentReference w:id="115"/>
+      </w:r>
+      <w:commentRangeEnd w:id="116"/>
       <w:r>
         <w:rPr>
           <w:rStyle w:val="CommentReference"/>
         </w:rPr>
-        <w:commentReference w:id="115"/>
+        <w:commentReference w:id="116"/>
       </w:r>
       <w:r>
         <w:rPr>
@@ -13805,13 +14192,13 @@
           </wp:inline>
         </w:drawing>
       </w:r>
-      <w:commentRangeStart w:id="116"/>
-      <w:commentRangeEnd w:id="116"/>
+      <w:commentRangeStart w:id="117"/>
+      <w:commentRangeEnd w:id="117"/>
       <w:r>
         <w:rPr>
           <w:rStyle w:val="CommentReference"/>
         </w:rPr>
-        <w:commentReference w:id="116"/>
+        <w:commentReference w:id="117"/>
       </w:r>
     </w:p>
     <w:p>
@@ -13910,67 +14297,138 @@
           <w:b/>
         </w:rPr>
       </w:pPr>
-      <w:r>
-        <w:rPr>
-          <w:noProof/>
-        </w:rPr>
-        <w:lastRenderedPageBreak/>
-        <w:drawing>
-          <wp:inline distT="0" distB="0" distL="0" distR="0" wp14:anchorId="38F7232E" wp14:editId="205F9566">
-            <wp:extent cx="5939790" cy="3564255"/>
-            <wp:effectExtent l="0" t="0" r="3810" b="0"/>
-            <wp:docPr id="1661730643" name="Picture 4"/>
-            <wp:cNvGraphicFramePr>
-              <a:graphicFrameLocks xmlns:a="http://schemas.openxmlformats.org/drawingml/2006/main" noChangeAspect="1"/>
-            </wp:cNvGraphicFramePr>
-            <a:graphic xmlns:a="http://schemas.openxmlformats.org/drawingml/2006/main">
-              <a:graphicData uri="http://schemas.openxmlformats.org/drawingml/2006/picture">
-                <pic:pic xmlns:pic="http://schemas.openxmlformats.org/drawingml/2006/picture">
-                  <pic:nvPicPr>
-                    <pic:cNvPr id="0" name="Picture 5"/>
-                    <pic:cNvPicPr>
-                      <a:picLocks noChangeAspect="1" noChangeArrowheads="1"/>
-                    </pic:cNvPicPr>
-                  </pic:nvPicPr>
-                  <pic:blipFill>
-                    <a:blip r:embed="rId14" cstate="print">
-                      <a:extLst>
-                        <a:ext uri="{28A0092B-C50C-407E-A947-70E740481C1C}">
-                          <a14:useLocalDpi xmlns:a14="http://schemas.microsoft.com/office/drawing/2010/main" val="0"/>
-                        </a:ext>
-                      </a:extLst>
-                    </a:blip>
-                    <a:srcRect/>
-                    <a:stretch>
-                      <a:fillRect/>
-                    </a:stretch>
-                  </pic:blipFill>
-                  <pic:spPr bwMode="auto">
-                    <a:xfrm>
-                      <a:off x="0" y="0"/>
-                      <a:ext cx="5939790" cy="3564255"/>
-                    </a:xfrm>
-                    <a:prstGeom prst="rect">
-                      <a:avLst/>
-                    </a:prstGeom>
-                    <a:noFill/>
-                    <a:ln>
+      <w:ins w:id="118" w:author="Aidan Brushett" w:date="2025-05-23T10:31:00Z" w16du:dateUtc="2025-05-23T17:31:00Z">
+        <w:r>
+          <w:rPr>
+            <w:noProof/>
+          </w:rPr>
+          <w:lastRenderedPageBreak/>
+          <w:drawing>
+            <wp:anchor distT="0" distB="0" distL="114300" distR="114300" simplePos="0" relativeHeight="251659264" behindDoc="1" locked="0" layoutInCell="1" allowOverlap="1" wp14:anchorId="1721150F" wp14:editId="3E575A85">
+              <wp:simplePos x="0" y="0"/>
+              <wp:positionH relativeFrom="column">
+                <wp:posOffset>0</wp:posOffset>
+              </wp:positionH>
+              <wp:positionV relativeFrom="paragraph">
+                <wp:posOffset>0</wp:posOffset>
+              </wp:positionV>
+              <wp:extent cx="5939790" cy="3564255"/>
+              <wp:effectExtent l="0" t="0" r="3810" b="0"/>
+              <wp:wrapSquare wrapText="bothSides"/>
+              <wp:docPr id="1251686669" name="Picture 1" descr="A graph of a number of numbers&#10;&#10;AI-generated content may be incorrect."/>
+              <wp:cNvGraphicFramePr>
+                <a:graphicFrameLocks xmlns:a="http://schemas.openxmlformats.org/drawingml/2006/main" noChangeAspect="1"/>
+              </wp:cNvGraphicFramePr>
+              <a:graphic xmlns:a="http://schemas.openxmlformats.org/drawingml/2006/main">
+                <a:graphicData uri="http://schemas.openxmlformats.org/drawingml/2006/picture">
+                  <pic:pic xmlns:pic="http://schemas.openxmlformats.org/drawingml/2006/picture">
+                    <pic:nvPicPr>
+                      <pic:cNvPr id="1251686669" name="Picture 1" descr="A graph of a number of numbers&#10;&#10;AI-generated content may be incorrect."/>
+                      <pic:cNvPicPr>
+                        <a:picLocks noChangeAspect="1" noChangeArrowheads="1"/>
+                      </pic:cNvPicPr>
+                    </pic:nvPicPr>
+                    <pic:blipFill>
+                      <a:blip r:embed="rId14" cstate="print">
+                        <a:extLst>
+                          <a:ext uri="{28A0092B-C50C-407E-A947-70E740481C1C}">
+                            <a14:useLocalDpi xmlns:a14="http://schemas.microsoft.com/office/drawing/2010/main" val="0"/>
+                          </a:ext>
+                        </a:extLst>
+                      </a:blip>
+                      <a:srcRect/>
+                      <a:stretch>
+                        <a:fillRect/>
+                      </a:stretch>
+                    </pic:blipFill>
+                    <pic:spPr bwMode="auto">
+                      <a:xfrm>
+                        <a:off x="0" y="0"/>
+                        <a:ext cx="5939790" cy="3564255"/>
+                      </a:xfrm>
+                      <a:prstGeom prst="rect">
+                        <a:avLst/>
+                      </a:prstGeom>
                       <a:noFill/>
-                    </a:ln>
-                  </pic:spPr>
-                </pic:pic>
-              </a:graphicData>
-            </a:graphic>
-          </wp:inline>
-        </w:drawing>
-      </w:r>
-      <w:commentRangeStart w:id="117"/>
-      <w:commentRangeEnd w:id="117"/>
+                      <a:ln>
+                        <a:noFill/>
+                      </a:ln>
+                    </pic:spPr>
+                  </pic:pic>
+                </a:graphicData>
+              </a:graphic>
+              <wp14:sizeRelH relativeFrom="page">
+                <wp14:pctWidth>0</wp14:pctWidth>
+              </wp14:sizeRelH>
+              <wp14:sizeRelV relativeFrom="page">
+                <wp14:pctHeight>0</wp14:pctHeight>
+              </wp14:sizeRelV>
+            </wp:anchor>
+          </w:drawing>
+        </w:r>
+      </w:ins>
+      <w:del w:id="119" w:author="Aidan Brushett" w:date="2025-05-23T10:31:00Z" w16du:dateUtc="2025-05-23T17:31:00Z">
+        <w:r>
+          <w:rPr>
+            <w:noProof/>
+          </w:rPr>
+          <w:drawing>
+            <wp:inline distT="0" distB="0" distL="0" distR="0" wp14:anchorId="38F7232E" wp14:editId="1D695B29">
+              <wp:extent cx="5939790" cy="3564255"/>
+              <wp:effectExtent l="0" t="0" r="3810" b="0"/>
+              <wp:docPr id="1661730643" name="Picture 4"/>
+              <wp:cNvGraphicFramePr>
+                <a:graphicFrameLocks xmlns:a="http://schemas.openxmlformats.org/drawingml/2006/main" noChangeAspect="1"/>
+              </wp:cNvGraphicFramePr>
+              <a:graphic xmlns:a="http://schemas.openxmlformats.org/drawingml/2006/main">
+                <a:graphicData uri="http://schemas.openxmlformats.org/drawingml/2006/picture">
+                  <pic:pic xmlns:pic="http://schemas.openxmlformats.org/drawingml/2006/picture">
+                    <pic:nvPicPr>
+                      <pic:cNvPr id="0" name="Picture 5"/>
+                      <pic:cNvPicPr>
+                        <a:picLocks noChangeAspect="1" noChangeArrowheads="1"/>
+                      </pic:cNvPicPr>
+                    </pic:nvPicPr>
+                    <pic:blipFill>
+                      <a:blip r:embed="rId15" cstate="print">
+                        <a:extLst>
+                          <a:ext uri="{28A0092B-C50C-407E-A947-70E740481C1C}">
+                            <a14:useLocalDpi xmlns:a14="http://schemas.microsoft.com/office/drawing/2010/main" val="0"/>
+                          </a:ext>
+                        </a:extLst>
+                      </a:blip>
+                      <a:srcRect/>
+                      <a:stretch>
+                        <a:fillRect/>
+                      </a:stretch>
+                    </pic:blipFill>
+                    <pic:spPr bwMode="auto">
+                      <a:xfrm>
+                        <a:off x="0" y="0"/>
+                        <a:ext cx="5939790" cy="3564255"/>
+                      </a:xfrm>
+                      <a:prstGeom prst="rect">
+                        <a:avLst/>
+                      </a:prstGeom>
+                      <a:noFill/>
+                      <a:ln>
+                        <a:noFill/>
+                      </a:ln>
+                    </pic:spPr>
+                  </pic:pic>
+                </a:graphicData>
+              </a:graphic>
+            </wp:inline>
+          </w:drawing>
+        </w:r>
+      </w:del>
+      <w:commentRangeStart w:id="120"/>
+      <w:commentRangeEnd w:id="120"/>
       <w:r>
         <w:rPr>
           <w:rStyle w:val="CommentReference"/>
         </w:rPr>
-        <w:commentReference w:id="117"/>
+        <w:commentReference w:id="120"/>
       </w:r>
     </w:p>
     <w:p>
@@ -13997,16 +14455,44 @@
         <w:rPr>
           <w:rFonts w:ascii="Calibri" w:eastAsia="Calibri" w:hAnsi="Calibri" w:cs="Calibri"/>
         </w:rPr>
-        <w:t xml:space="preserve">. Odds ratios with 95% confidence intervals for standardized coefficients for [A] </w:t>
-      </w:r>
-      <w:bookmarkStart w:id="118" w:name="_Hlk197111585"/>
+        <w:t xml:space="preserve">. </w:t>
+      </w:r>
+      <w:del w:id="121" w:author="Aidan Brushett" w:date="2025-05-23T10:31:00Z" w16du:dateUtc="2025-05-23T17:31:00Z">
+        <w:r>
+          <w:rPr>
+            <w:rFonts w:ascii="Calibri" w:eastAsia="Calibri" w:hAnsi="Calibri" w:cs="Calibri"/>
+          </w:rPr>
+          <w:delText xml:space="preserve">Odds </w:delText>
+        </w:r>
+      </w:del>
+      <w:ins w:id="122" w:author="Aidan Brushett" w:date="2025-05-23T10:31:00Z" w16du:dateUtc="2025-05-23T17:31:00Z">
+        <w:r>
+          <w:rPr>
+            <w:rFonts w:ascii="Calibri" w:eastAsia="Calibri" w:hAnsi="Calibri" w:cs="Calibri"/>
+          </w:rPr>
+          <w:t>Rate</w:t>
+        </w:r>
+        <w:r>
+          <w:rPr>
+            <w:rFonts w:ascii="Calibri" w:eastAsia="Calibri" w:hAnsi="Calibri" w:cs="Calibri"/>
+          </w:rPr>
+          <w:t xml:space="preserve"> </w:t>
+        </w:r>
+      </w:ins>
+      <w:r>
+        <w:rPr>
+          <w:rFonts w:ascii="Calibri" w:eastAsia="Calibri" w:hAnsi="Calibri" w:cs="Calibri"/>
+        </w:rPr>
+        <w:t xml:space="preserve">ratios with 95% confidence intervals for standardized coefficients for [A] </w:t>
+      </w:r>
+      <w:bookmarkStart w:id="123" w:name="_Hlk197111585"/>
       <w:r>
         <w:rPr>
           <w:rFonts w:ascii="Calibri" w:eastAsia="Calibri" w:hAnsi="Calibri" w:cs="Calibri"/>
         </w:rPr>
         <w:t xml:space="preserve">the top-ranked model explaining red squirrel detections as a function of edge density and cumulative site disturbance, </w:t>
       </w:r>
-      <w:bookmarkEnd w:id="118"/>
+      <w:bookmarkEnd w:id="123"/>
       <w:r>
         <w:rPr>
           <w:rFonts w:ascii="Calibri" w:eastAsia="Calibri" w:hAnsi="Calibri" w:cs="Calibri"/>
@@ -14072,7 +14558,7 @@
         </w:rPr>
         <w:t xml:space="preserve">) explaining red squirrel detections as a function of anthropogenic disturbance type. Both </w:t>
       </w:r>
-      <w:bookmarkStart w:id="119" w:name="_Hlk197111612"/>
+      <w:bookmarkStart w:id="124" w:name="_Hlk197111612"/>
       <w:r>
         <w:rPr>
           <w:rFonts w:ascii="Calibri" w:eastAsia="Calibri" w:hAnsi="Calibri" w:cs="Calibri"/>
@@ -14085,7 +14571,7 @@
         </w:rPr>
         <w:t xml:space="preserve"> with nested random effects for camera site and camera array. </w:t>
       </w:r>
-      <w:bookmarkEnd w:id="119"/>
+      <w:bookmarkEnd w:id="124"/>
       <w:r>
         <w:br w:type="page"/>
       </w:r>
@@ -14098,30 +14584,30 @@
           <w:rFonts w:ascii="Calibri" w:eastAsia="Calibri" w:hAnsi="Calibri" w:cs="Calibri"/>
         </w:rPr>
       </w:pPr>
-      <w:commentRangeStart w:id="120"/>
-      <w:commentRangeStart w:id="121"/>
-      <w:commentRangeStart w:id="122"/>
-      <w:commentRangeEnd w:id="120"/>
+      <w:commentRangeStart w:id="125"/>
+      <w:commentRangeStart w:id="126"/>
+      <w:commentRangeStart w:id="127"/>
+      <w:commentRangeEnd w:id="125"/>
       <w:r>
         <w:rPr>
           <w:rStyle w:val="CommentReference"/>
         </w:rPr>
         <w:lastRenderedPageBreak/>
-        <w:commentReference w:id="120"/>
-      </w:r>
-      <w:commentRangeEnd w:id="121"/>
+        <w:commentReference w:id="125"/>
+      </w:r>
+      <w:commentRangeEnd w:id="126"/>
       <w:r>
         <w:rPr>
           <w:rStyle w:val="CommentReference"/>
         </w:rPr>
-        <w:commentReference w:id="121"/>
-      </w:r>
-      <w:commentRangeEnd w:id="122"/>
+        <w:commentReference w:id="126"/>
+      </w:r>
+      <w:commentRangeEnd w:id="127"/>
       <w:r>
         <w:rPr>
           <w:rStyle w:val="CommentReference"/>
         </w:rPr>
-        <w:commentReference w:id="122"/>
+        <w:commentReference w:id="127"/>
       </w:r>
       <w:r>
         <w:rPr>
@@ -14145,7 +14631,7 @@
                     </pic:cNvPicPr>
                   </pic:nvPicPr>
                   <pic:blipFill>
-                    <a:blip r:embed="rId15" cstate="print">
+                    <a:blip r:embed="rId16" cstate="print">
                       <a:extLst>
                         <a:ext uri="{28A0092B-C50C-407E-A947-70E740481C1C}">
                           <a14:useLocalDpi xmlns:a14="http://schemas.microsoft.com/office/drawing/2010/main" val="0"/>
@@ -14176,13 +14662,13 @@
           </wp:inline>
         </w:drawing>
       </w:r>
-      <w:commentRangeStart w:id="123"/>
-      <w:commentRangeEnd w:id="123"/>
+      <w:commentRangeStart w:id="128"/>
+      <w:commentRangeEnd w:id="128"/>
       <w:r>
         <w:rPr>
           <w:rStyle w:val="CommentReference"/>
         </w:rPr>
-        <w:commentReference w:id="123"/>
+        <w:commentReference w:id="128"/>
       </w:r>
     </w:p>
     <w:p>
@@ -14299,7 +14785,7 @@
           <w:rFonts w:ascii="Calibri" w:eastAsia="Calibri" w:hAnsi="Calibri" w:cs="Calibri"/>
         </w:rPr>
       </w:pPr>
-      <w:commentRangeStart w:id="124"/>
+      <w:commentRangeStart w:id="129"/>
       <w:r>
         <w:rPr>
           <w:rFonts w:ascii="Calibri" w:eastAsia="Calibri" w:hAnsi="Calibri" w:cs="Calibri"/>
@@ -14337,12 +14823,12 @@
         </w:rPr>
         <w:t>.</w:t>
       </w:r>
-      <w:commentRangeEnd w:id="124"/>
+      <w:commentRangeEnd w:id="129"/>
       <w:r>
         <w:rPr>
           <w:rStyle w:val="CommentReference"/>
         </w:rPr>
-        <w:commentReference w:id="124"/>
+        <w:commentReference w:id="129"/>
       </w:r>
       <w:r>
         <w:rPr>
@@ -14380,7 +14866,7 @@
         </w:rPr>
         <w:t xml:space="preserve">. Within each category of predictors, we fit a model using all predictors at 22 spatial scales (50 m–5000 m) and compared the Akaike Information Criterion corrected for small sample </w:t>
       </w:r>
-      <w:commentRangeStart w:id="125"/>
+      <w:commentRangeStart w:id="130"/>
       <w:r>
         <w:rPr>
           <w:rFonts w:ascii="Calibri" w:eastAsia="Calibri" w:hAnsi="Calibri" w:cs="Calibri"/>
@@ -14401,12 +14887,12 @@
         </w:rPr>
         <w:t xml:space="preserve">) </w:t>
       </w:r>
-      <w:commentRangeEnd w:id="125"/>
+      <w:commentRangeEnd w:id="130"/>
       <w:r>
         <w:rPr>
           <w:rStyle w:val="CommentReference"/>
         </w:rPr>
-        <w:commentReference w:id="125"/>
+        <w:commentReference w:id="130"/>
       </w:r>
       <w:r>
         <w:rPr>
@@ -14414,27 +14900,27 @@
         </w:rPr>
         <w:t xml:space="preserve">scores across spatial scales to determine which one was best supported for </w:t>
       </w:r>
-      <w:commentRangeStart w:id="126"/>
-      <w:commentRangeStart w:id="127"/>
+      <w:commentRangeStart w:id="131"/>
+      <w:commentRangeStart w:id="132"/>
       <w:r>
         <w:rPr>
           <w:rFonts w:ascii="Calibri" w:eastAsia="Calibri" w:hAnsi="Calibri" w:cs="Calibri"/>
         </w:rPr>
         <w:t>statistical modelling</w:t>
       </w:r>
-      <w:commentRangeEnd w:id="126"/>
+      <w:commentRangeEnd w:id="131"/>
       <w:r>
         <w:rPr>
           <w:rStyle w:val="CommentReference"/>
         </w:rPr>
-        <w:commentReference w:id="126"/>
-      </w:r>
-      <w:commentRangeEnd w:id="127"/>
+        <w:commentReference w:id="131"/>
+      </w:r>
+      <w:commentRangeEnd w:id="132"/>
       <w:r>
         <w:rPr>
           <w:rStyle w:val="CommentReference"/>
         </w:rPr>
-        <w:commentReference w:id="127"/>
+        <w:commentReference w:id="132"/>
       </w:r>
       <w:r>
         <w:rPr>
@@ -18062,7 +18548,7 @@
                     <pic:cNvPicPr preferRelativeResize="0"/>
                   </pic:nvPicPr>
                   <pic:blipFill>
-                    <a:blip r:embed="rId16"/>
+                    <a:blip r:embed="rId17"/>
                     <a:srcRect r="6143"/>
                     <a:stretch>
                       <a:fillRect/>
@@ -18095,12 +18581,12 @@
           <w:rFonts w:ascii="Calibri" w:eastAsia="Calibri" w:hAnsi="Calibri" w:cs="Calibri"/>
         </w:rPr>
       </w:pPr>
-      <w:commentRangeStart w:id="128"/>
-      <w:commentRangeStart w:id="129"/>
-      <w:commentRangeStart w:id="130"/>
-      <w:commentRangeStart w:id="131"/>
-      <w:commentRangeStart w:id="132"/>
       <w:commentRangeStart w:id="133"/>
+      <w:commentRangeStart w:id="134"/>
+      <w:commentRangeStart w:id="135"/>
+      <w:commentRangeStart w:id="136"/>
+      <w:commentRangeStart w:id="137"/>
+      <w:commentRangeStart w:id="138"/>
       <w:r>
         <w:rPr>
           <w:rFonts w:ascii="Calibri" w:eastAsia="Calibri" w:hAnsi="Calibri" w:cs="Calibri"/>
@@ -18108,19 +18594,19 @@
         <w:lastRenderedPageBreak/>
         <w:t>Table 2.</w:t>
       </w:r>
-      <w:commentRangeEnd w:id="128"/>
+      <w:commentRangeEnd w:id="133"/>
       <w:r>
         <w:rPr>
           <w:rStyle w:val="CommentReference"/>
         </w:rPr>
-        <w:commentReference w:id="128"/>
-      </w:r>
-      <w:commentRangeEnd w:id="129"/>
+        <w:commentReference w:id="133"/>
+      </w:r>
+      <w:commentRangeEnd w:id="134"/>
       <w:r>
         <w:rPr>
           <w:rStyle w:val="CommentReference"/>
         </w:rPr>
-        <w:commentReference w:id="129"/>
+        <w:commentReference w:id="134"/>
       </w:r>
       <w:r>
         <w:rPr>
@@ -18140,33 +18626,33 @@
         </w:rPr>
         <w:t xml:space="preserve">shown in bold. </w:t>
       </w:r>
-      <w:commentRangeEnd w:id="130"/>
+      <w:commentRangeEnd w:id="135"/>
       <w:r>
         <w:rPr>
           <w:rStyle w:val="CommentReference"/>
         </w:rPr>
-        <w:commentReference w:id="130"/>
-      </w:r>
-      <w:commentRangeEnd w:id="131"/>
+        <w:commentReference w:id="135"/>
+      </w:r>
+      <w:commentRangeEnd w:id="136"/>
       <w:r>
         <w:rPr>
           <w:rStyle w:val="CommentReference"/>
         </w:rPr>
-        <w:commentReference w:id="131"/>
-      </w:r>
-      <w:commentRangeEnd w:id="132"/>
+        <w:commentReference w:id="136"/>
+      </w:r>
+      <w:commentRangeEnd w:id="137"/>
       <w:r>
         <w:rPr>
           <w:rStyle w:val="CommentReference"/>
         </w:rPr>
-        <w:commentReference w:id="132"/>
-      </w:r>
-      <w:commentRangeEnd w:id="133"/>
+        <w:commentReference w:id="137"/>
+      </w:r>
+      <w:commentRangeEnd w:id="138"/>
       <w:r>
         <w:rPr>
           <w:rStyle w:val="CommentReference"/>
         </w:rPr>
-        <w:commentReference w:id="133"/>
+        <w:commentReference w:id="138"/>
       </w:r>
       <w:r>
         <w:rPr>
@@ -24394,7 +24880,7 @@
                     </pic:cNvPicPr>
                   </pic:nvPicPr>
                   <pic:blipFill>
-                    <a:blip r:embed="rId17">
+                    <a:blip r:embed="rId18">
                       <a:extLst>
                         <a:ext uri="{28A0092B-C50C-407E-A947-70E740481C1C}">
                           <a14:useLocalDpi xmlns:a14="http://schemas.microsoft.com/office/drawing/2010/main" val="0"/>
@@ -24437,8 +24923,8 @@
           <w:color w:val="000000" w:themeColor="text1"/>
         </w:rPr>
       </w:pPr>
-      <w:commentRangeStart w:id="134"/>
-      <w:commentRangeStart w:id="135"/>
+      <w:commentRangeStart w:id="139"/>
+      <w:commentRangeStart w:id="140"/>
       <w:r>
         <w:rPr>
           <w:rFonts w:ascii="Calibri" w:eastAsia="Calibri" w:hAnsi="Calibri" w:cs="Calibri"/>
@@ -24476,19 +24962,19 @@
         </w:rPr>
         <w:t xml:space="preserve">Models were fit using mixed-effect negative binomial models. </w:t>
       </w:r>
-      <w:commentRangeEnd w:id="134"/>
+      <w:commentRangeEnd w:id="139"/>
       <w:r>
         <w:rPr>
           <w:rStyle w:val="CommentReference"/>
         </w:rPr>
-        <w:commentReference w:id="134"/>
-      </w:r>
-      <w:commentRangeEnd w:id="135"/>
+        <w:commentReference w:id="139"/>
+      </w:r>
+      <w:commentRangeEnd w:id="140"/>
       <w:r>
         <w:rPr>
           <w:rStyle w:val="CommentReference"/>
         </w:rPr>
-        <w:commentReference w:id="135"/>
+        <w:commentReference w:id="140"/>
       </w:r>
       <w:r>
         <w:rPr>
@@ -27158,7 +27644,7 @@
                     <pic:cNvPicPr preferRelativeResize="0"/>
                   </pic:nvPicPr>
                   <pic:blipFill>
-                    <a:blip r:embed="rId18"/>
+                    <a:blip r:embed="rId19"/>
                     <a:srcRect/>
                     <a:stretch>
                       <a:fillRect/>
@@ -27182,7 +27668,7 @@
       </w:r>
     </w:p>
     <w:sectPr>
-      <w:headerReference w:type="default" r:id="rId19"/>
+      <w:headerReference w:type="default" r:id="rId20"/>
       <w:pgSz w:w="12240" w:h="15840" w:code="1"/>
       <w:pgMar w:top="1440" w:right="1440" w:bottom="1440" w:left="1440" w:header="720" w:footer="720" w:gutter="0"/>
       <w:lnNumType w:countBy="1" w:restart="continuous"/>
@@ -27229,7 +27715,7 @@
       </w:r>
     </w:p>
   </w:comment>
-  <w:comment w:id="7" w:author="Barnas, Andrew" w:date="2025-04-25T15:42:00Z" w:initials="BA">
+  <w:comment w:id="8" w:author="Barnas, Andrew" w:date="2025-04-25T15:42:00Z" w:initials="BA">
     <w:p>
       <w:pPr>
         <w:pStyle w:val="CommentText"/>
@@ -27245,7 +27731,7 @@
       </w:r>
     </w:p>
   </w:comment>
-  <w:comment w:id="8" w:author="Aidan Brushett" w:date="2025-04-28T19:22:00Z" w:initials="AB">
+  <w:comment w:id="9" w:author="Aidan Brushett" w:date="2025-04-28T19:22:00Z" w:initials="AB">
     <w:p>
       <w:pPr>
         <w:pStyle w:val="CommentText"/>
@@ -27261,7 +27747,7 @@
       </w:r>
     </w:p>
   </w:comment>
-  <w:comment w:id="9" w:author="Barnas, Andrew" w:date="2025-04-25T15:44:00Z" w:initials="BA">
+  <w:comment w:id="10" w:author="Barnas, Andrew" w:date="2025-04-25T15:44:00Z" w:initials="BA">
     <w:p>
       <w:pPr>
         <w:pStyle w:val="CommentText"/>
@@ -27277,7 +27763,7 @@
       </w:r>
     </w:p>
   </w:comment>
-  <w:comment w:id="10" w:author="Emerald Arthurs" w:date="2025-04-29T13:24:00Z" w:initials="EA">
+  <w:comment w:id="11" w:author="Emerald Arthurs" w:date="2025-04-29T13:24:00Z" w:initials="EA">
     <w:p>
       <w:pPr>
         <w:pStyle w:val="CommentText"/>
@@ -27293,7 +27779,7 @@
       </w:r>
     </w:p>
   </w:comment>
-  <w:comment w:id="11" w:author="Emerald Arthurs" w:date="2025-04-29T14:05:00Z" w:initials="EA">
+  <w:comment w:id="12" w:author="Emerald Arthurs" w:date="2025-04-29T14:05:00Z" w:initials="EA">
     <w:p>
       <w:pPr>
         <w:pStyle w:val="CommentText"/>
@@ -27309,7 +27795,7 @@
       </w:r>
     </w:p>
   </w:comment>
-  <w:comment w:id="12" w:author="Aidan Brushett" w:date="2025-04-30T10:32:00Z" w:initials="AB">
+  <w:comment w:id="13" w:author="Aidan Brushett" w:date="2025-04-30T10:32:00Z" w:initials="AB">
     <w:p>
       <w:pPr>
         <w:pStyle w:val="CommentText"/>
@@ -27325,7 +27811,7 @@
       </w:r>
     </w:p>
   </w:comment>
-  <w:comment w:id="13" w:author="Barnas, Andrew" w:date="2025-04-25T15:50:00Z" w:initials="BA">
+  <w:comment w:id="14" w:author="Barnas, Andrew" w:date="2025-04-25T15:50:00Z" w:initials="BA">
     <w:p>
       <w:pPr>
         <w:pStyle w:val="CommentText"/>
@@ -27350,7 +27836,7 @@
       </w:r>
     </w:p>
   </w:comment>
-  <w:comment w:id="14" w:author="Aidan Brushett" w:date="2025-04-28T19:04:00Z" w:initials="AB">
+  <w:comment w:id="15" w:author="Aidan Brushett" w:date="2025-04-28T19:04:00Z" w:initials="AB">
     <w:p>
       <w:pPr>
         <w:pStyle w:val="CommentText"/>
@@ -27366,7 +27852,7 @@
       </w:r>
     </w:p>
   </w:comment>
-  <w:comment w:id="15" w:author="Marissa Dyck" w:date="2025-05-01T10:12:00Z" w:initials="MOU">
+  <w:comment w:id="16" w:author="Marissa Dyck" w:date="2025-05-01T10:12:00Z" w:initials="MOU">
     <w:p>
       <w:r>
         <w:rPr>
@@ -27383,7 +27869,7 @@
       </w:r>
     </w:p>
   </w:comment>
-  <w:comment w:id="16" w:author="Emerald Arthurs" w:date="2025-05-02T09:52:00Z" w:initials="EA">
+  <w:comment w:id="17" w:author="Emerald Arthurs" w:date="2025-05-02T09:52:00Z" w:initials="EA">
     <w:p>
       <w:pPr>
         <w:pStyle w:val="CommentText"/>
@@ -27399,7 +27885,7 @@
       </w:r>
     </w:p>
   </w:comment>
-  <w:comment w:id="17" w:author="Marissa Dyck" w:date="2025-05-01T10:17:00Z" w:initials="MOU">
+  <w:comment w:id="18" w:author="Marissa Dyck" w:date="2025-05-01T10:17:00Z" w:initials="MOU">
     <w:p>
       <w:r>
         <w:rPr>
@@ -27416,7 +27902,7 @@
       </w:r>
     </w:p>
   </w:comment>
-  <w:comment w:id="18" w:author="Emerald Arthurs" w:date="2025-05-02T09:53:00Z" w:initials="EA">
+  <w:comment w:id="19" w:author="Emerald Arthurs" w:date="2025-05-02T09:53:00Z" w:initials="EA">
     <w:p>
       <w:pPr>
         <w:pStyle w:val="CommentText"/>
@@ -27432,7 +27918,7 @@
       </w:r>
     </w:p>
   </w:comment>
-  <w:comment w:id="19" w:author="Aidan Brushett" w:date="2025-05-02T11:49:00Z" w:initials="AB">
+  <w:comment w:id="20" w:author="Aidan Brushett" w:date="2025-05-02T11:49:00Z" w:initials="AB">
     <w:p>
       <w:pPr>
         <w:pStyle w:val="CommentText"/>
@@ -27448,7 +27934,7 @@
       </w:r>
     </w:p>
   </w:comment>
-  <w:comment w:id="20" w:author="Barnas, Andrew" w:date="2025-04-25T15:54:00Z" w:initials="BA">
+  <w:comment w:id="21" w:author="Barnas, Andrew" w:date="2025-04-25T15:54:00Z" w:initials="BA">
     <w:p>
       <w:pPr>
         <w:pStyle w:val="CommentText"/>
@@ -27464,7 +27950,7 @@
       </w:r>
     </w:p>
   </w:comment>
-  <w:comment w:id="21" w:author="Aidan Brushett" w:date="2025-04-28T19:05:00Z" w:initials="AB">
+  <w:comment w:id="22" w:author="Aidan Brushett" w:date="2025-04-28T19:05:00Z" w:initials="AB">
     <w:p>
       <w:pPr>
         <w:pStyle w:val="CommentText"/>
@@ -27480,7 +27966,7 @@
       </w:r>
     </w:p>
   </w:comment>
-  <w:comment w:id="22" w:author="Marissa Dyck" w:date="2025-05-01T10:22:00Z" w:initials="MOU">
+  <w:comment w:id="23" w:author="Marissa Dyck" w:date="2025-05-01T10:22:00Z" w:initials="MOU">
     <w:p>
       <w:r>
         <w:rPr>
@@ -27497,7 +27983,7 @@
       </w:r>
     </w:p>
   </w:comment>
-  <w:comment w:id="23" w:author="Emerald Arthurs" w:date="2025-05-02T10:03:00Z" w:initials="EA">
+  <w:comment w:id="24" w:author="Emerald Arthurs" w:date="2025-05-02T10:03:00Z" w:initials="EA">
     <w:p>
       <w:pPr>
         <w:pStyle w:val="CommentText"/>
@@ -27513,7 +27999,7 @@
       </w:r>
     </w:p>
   </w:comment>
-  <w:comment w:id="24" w:author="Marissa Dyck" w:date="2025-05-01T10:24:00Z" w:initials="MOU">
+  <w:comment w:id="25" w:author="Marissa Dyck" w:date="2025-05-01T10:24:00Z" w:initials="MOU">
     <w:p>
       <w:r>
         <w:rPr>
@@ -27530,7 +28016,7 @@
       </w:r>
     </w:p>
   </w:comment>
-  <w:comment w:id="25" w:author="Emerald Arthurs" w:date="2025-05-02T10:04:00Z" w:initials="EA">
+  <w:comment w:id="26" w:author="Emerald Arthurs" w:date="2025-05-02T10:04:00Z" w:initials="EA">
     <w:p>
       <w:pPr>
         <w:pStyle w:val="CommentText"/>
@@ -27546,7 +28032,7 @@
       </w:r>
     </w:p>
   </w:comment>
-  <w:comment w:id="28" w:author="Barnas, Andrew" w:date="2025-04-28T09:42:00Z" w:initials="BA">
+  <w:comment w:id="29" w:author="Barnas, Andrew" w:date="2025-04-28T09:42:00Z" w:initials="BA">
     <w:p>
       <w:pPr>
         <w:pStyle w:val="CommentText"/>
@@ -27562,7 +28048,7 @@
       </w:r>
     </w:p>
   </w:comment>
-  <w:comment w:id="29" w:author="Aidan Brushett" w:date="2025-04-28T19:05:00Z" w:initials="AB">
+  <w:comment w:id="30" w:author="Aidan Brushett" w:date="2025-04-28T19:05:00Z" w:initials="AB">
     <w:p>
       <w:pPr>
         <w:pStyle w:val="CommentText"/>
@@ -27578,7 +28064,7 @@
       </w:r>
     </w:p>
   </w:comment>
-  <w:comment w:id="31" w:author="Marissa Dyck" w:date="2025-05-01T10:27:00Z" w:initials="MOU">
+  <w:comment w:id="32" w:author="Marissa Dyck" w:date="2025-05-01T10:27:00Z" w:initials="MOU">
     <w:p>
       <w:r>
         <w:rPr>
@@ -27637,7 +28123,7 @@
       </w:r>
     </w:p>
   </w:comment>
-  <w:comment w:id="32" w:author="Emerald Arthurs" w:date="2025-05-02T10:06:00Z" w:initials="EA">
+  <w:comment w:id="33" w:author="Emerald Arthurs" w:date="2025-05-02T10:06:00Z" w:initials="EA">
     <w:p>
       <w:pPr>
         <w:pStyle w:val="CommentText"/>
@@ -27653,7 +28139,7 @@
       </w:r>
     </w:p>
   </w:comment>
-  <w:comment w:id="33" w:author="Aidan Brushett" w:date="2025-05-02T11:41:00Z" w:initials="AB">
+  <w:comment w:id="34" w:author="Aidan Brushett" w:date="2025-05-02T11:41:00Z" w:initials="AB">
     <w:p>
       <w:pPr>
         <w:pStyle w:val="CommentText"/>
@@ -27669,7 +28155,7 @@
       </w:r>
     </w:p>
   </w:comment>
-  <w:comment w:id="34" w:author="Barnas, Andrew" w:date="2025-04-28T09:52:00Z" w:initials="BA">
+  <w:comment w:id="35" w:author="Barnas, Andrew" w:date="2025-04-28T09:52:00Z" w:initials="BA">
     <w:p>
       <w:pPr>
         <w:pStyle w:val="CommentText"/>
@@ -27685,7 +28171,7 @@
       </w:r>
     </w:p>
   </w:comment>
-  <w:comment w:id="35" w:author="Aidan Brushett" w:date="2025-04-28T19:07:00Z" w:initials="AB">
+  <w:comment w:id="36" w:author="Aidan Brushett" w:date="2025-04-28T19:07:00Z" w:initials="AB">
     <w:p>
       <w:pPr>
         <w:pStyle w:val="CommentText"/>
@@ -27701,7 +28187,7 @@
       </w:r>
     </w:p>
   </w:comment>
-  <w:comment w:id="36" w:author="Marissa Dyck" w:date="2025-05-01T18:19:00Z" w:initials="MOU">
+  <w:comment w:id="37" w:author="Marissa Dyck" w:date="2025-05-01T18:19:00Z" w:initials="MOU">
     <w:p>
       <w:r>
         <w:rPr>
@@ -27744,7 +28230,7 @@
     </w:p>
     <w:p/>
   </w:comment>
-  <w:comment w:id="37" w:author="Emerald Arthurs" w:date="2025-05-02T10:07:00Z" w:initials="EA">
+  <w:comment w:id="38" w:author="Emerald Arthurs" w:date="2025-05-02T10:07:00Z" w:initials="EA">
     <w:p>
       <w:pPr>
         <w:pStyle w:val="CommentText"/>
@@ -27760,7 +28246,7 @@
       </w:r>
     </w:p>
   </w:comment>
-  <w:comment w:id="38" w:author="Barnas, Andrew" w:date="2025-04-28T09:52:00Z" w:initials="BA">
+  <w:comment w:id="39" w:author="Barnas, Andrew" w:date="2025-04-28T09:52:00Z" w:initials="BA">
     <w:p>
       <w:pPr>
         <w:pStyle w:val="CommentText"/>
@@ -27776,7 +28262,7 @@
       </w:r>
     </w:p>
   </w:comment>
-  <w:comment w:id="39" w:author="Aidan Brushett" w:date="2025-04-28T19:23:00Z" w:initials="AB">
+  <w:comment w:id="40" w:author="Aidan Brushett" w:date="2025-04-28T19:23:00Z" w:initials="AB">
     <w:p>
       <w:pPr>
         <w:pStyle w:val="CommentText"/>
@@ -27792,7 +28278,7 @@
       </w:r>
     </w:p>
   </w:comment>
-  <w:comment w:id="40" w:author="Barnas, Andrew" w:date="2025-04-28T09:54:00Z" w:initials="BA">
+  <w:comment w:id="41" w:author="Barnas, Andrew" w:date="2025-04-28T09:54:00Z" w:initials="BA">
     <w:p>
       <w:pPr>
         <w:pStyle w:val="CommentText"/>
@@ -27808,7 +28294,7 @@
       </w:r>
     </w:p>
   </w:comment>
-  <w:comment w:id="41" w:author="Andrew Barnas" w:date="2025-04-28T16:03:00Z" w:initials="AB">
+  <w:comment w:id="42" w:author="Andrew Barnas" w:date="2025-04-28T16:03:00Z" w:initials="AB">
     <w:p>
       <w:pPr>
         <w:pStyle w:val="CommentText"/>
@@ -27827,7 +28313,7 @@
       </w:r>
     </w:p>
   </w:comment>
-  <w:comment w:id="42" w:author="Aidan Brushett" w:date="2025-04-28T19:07:00Z" w:initials="AB">
+  <w:comment w:id="43" w:author="Aidan Brushett" w:date="2025-04-28T19:07:00Z" w:initials="AB">
     <w:p>
       <w:pPr>
         <w:pStyle w:val="CommentText"/>
@@ -27843,7 +28329,7 @@
       </w:r>
     </w:p>
   </w:comment>
-  <w:comment w:id="43" w:author="Marissa Dyck" w:date="2025-05-01T18:23:00Z" w:initials="MOU">
+  <w:comment w:id="44" w:author="Marissa Dyck" w:date="2025-05-01T18:23:00Z" w:initials="MOU">
     <w:p>
       <w:r>
         <w:rPr>
@@ -27861,7 +28347,7 @@
     </w:p>
     <w:p/>
   </w:comment>
-  <w:comment w:id="44" w:author="Emerald Arthurs" w:date="2025-05-02T10:11:00Z" w:initials="EA">
+  <w:comment w:id="45" w:author="Emerald Arthurs" w:date="2025-05-02T10:11:00Z" w:initials="EA">
     <w:p>
       <w:pPr>
         <w:pStyle w:val="CommentText"/>
@@ -27877,7 +28363,7 @@
       </w:r>
     </w:p>
   </w:comment>
-  <w:comment w:id="46" w:author="Marissa Dyck" w:date="2025-05-01T18:29:00Z" w:initials="MOU">
+  <w:comment w:id="47" w:author="Marissa Dyck" w:date="2025-05-01T18:29:00Z" w:initials="MOU">
     <w:p>
       <w:r>
         <w:rPr>
@@ -27894,7 +28380,7 @@
       </w:r>
     </w:p>
   </w:comment>
-  <w:comment w:id="47" w:author="Barnas, Andrew" w:date="2025-04-28T10:01:00Z" w:initials="BA">
+  <w:comment w:id="48" w:author="Barnas, Andrew" w:date="2025-04-28T10:01:00Z" w:initials="BA">
     <w:p>
       <w:pPr>
         <w:pStyle w:val="CommentText"/>
@@ -27910,7 +28396,7 @@
       </w:r>
     </w:p>
   </w:comment>
-  <w:comment w:id="48" w:author="Aidan Brushett" w:date="2025-04-28T19:10:00Z" w:initials="AB">
+  <w:comment w:id="49" w:author="Aidan Brushett" w:date="2025-04-28T19:10:00Z" w:initials="AB">
     <w:p>
       <w:pPr>
         <w:pStyle w:val="CommentText"/>
@@ -27926,7 +28412,7 @@
       </w:r>
     </w:p>
   </w:comment>
-  <w:comment w:id="50" w:author="Emerald Arthurs" w:date="2025-04-29T09:39:00Z" w:initials="EA">
+  <w:comment w:id="51" w:author="Emerald Arthurs" w:date="2025-04-29T09:39:00Z" w:initials="EA">
     <w:p>
       <w:pPr>
         <w:pStyle w:val="CommentText"/>
@@ -27942,7 +28428,7 @@
       </w:r>
     </w:p>
   </w:comment>
-  <w:comment w:id="51" w:author="Aidan Brushett" w:date="2025-05-02T11:43:00Z" w:initials="AB">
+  <w:comment w:id="52" w:author="Aidan Brushett" w:date="2025-05-02T11:43:00Z" w:initials="AB">
     <w:p>
       <w:pPr>
         <w:pStyle w:val="CommentText"/>
@@ -27958,7 +28444,7 @@
       </w:r>
     </w:p>
   </w:comment>
-  <w:comment w:id="52" w:author="Emerald Arthurs" w:date="2025-04-29T09:17:00Z" w:initials="EA">
+  <w:comment w:id="53" w:author="Emerald Arthurs" w:date="2025-04-29T09:17:00Z" w:initials="EA">
     <w:p>
       <w:pPr>
         <w:pStyle w:val="CommentText"/>
@@ -27974,7 +28460,7 @@
       </w:r>
     </w:p>
   </w:comment>
-  <w:comment w:id="53" w:author="Aidan Brushett" w:date="2025-04-30T09:50:00Z" w:initials="AB">
+  <w:comment w:id="54" w:author="Aidan Brushett" w:date="2025-04-30T09:50:00Z" w:initials="AB">
     <w:p>
       <w:pPr>
         <w:pStyle w:val="CommentText"/>
@@ -27990,7 +28476,7 @@
       </w:r>
     </w:p>
   </w:comment>
-  <w:comment w:id="54" w:author="Marissa Dyck" w:date="2025-05-01T18:37:00Z" w:initials="MOU">
+  <w:comment w:id="55" w:author="Marissa Dyck" w:date="2025-05-01T18:37:00Z" w:initials="MOU">
     <w:p>
       <w:r>
         <w:rPr>
@@ -28007,7 +28493,7 @@
       </w:r>
     </w:p>
   </w:comment>
-  <w:comment w:id="55" w:author="Marissa Dyck" w:date="2025-05-01T18:38:00Z" w:initials="MOU">
+  <w:comment w:id="56" w:author="Marissa Dyck" w:date="2025-05-01T18:38:00Z" w:initials="MOU">
     <w:p>
       <w:r>
         <w:rPr>
@@ -28024,7 +28510,7 @@
       </w:r>
     </w:p>
   </w:comment>
-  <w:comment w:id="56" w:author="Emerald Arthurs" w:date="2025-05-02T10:31:00Z" w:initials="EA">
+  <w:comment w:id="57" w:author="Emerald Arthurs" w:date="2025-05-02T10:31:00Z" w:initials="EA">
     <w:p>
       <w:pPr>
         <w:pStyle w:val="CommentText"/>
@@ -28040,7 +28526,7 @@
       </w:r>
     </w:p>
   </w:comment>
-  <w:comment w:id="57" w:author="Barnas, Andrew" w:date="2025-04-28T10:35:00Z" w:initials="BA">
+  <w:comment w:id="58" w:author="Barnas, Andrew" w:date="2025-04-28T10:35:00Z" w:initials="BA">
     <w:p>
       <w:pPr>
         <w:pStyle w:val="CommentText"/>
@@ -28056,7 +28542,7 @@
       </w:r>
     </w:p>
   </w:comment>
-  <w:comment w:id="58" w:author="Aidan Brushett" w:date="2025-04-28T19:34:00Z" w:initials="AB">
+  <w:comment w:id="59" w:author="Aidan Brushett" w:date="2025-04-28T19:34:00Z" w:initials="AB">
     <w:p>
       <w:pPr>
         <w:pStyle w:val="CommentText"/>
@@ -28072,7 +28558,7 @@
       </w:r>
     </w:p>
   </w:comment>
-  <w:comment w:id="59" w:author="Marissa Dyck" w:date="2025-05-01T18:40:00Z" w:initials="MOU">
+  <w:comment w:id="60" w:author="Marissa Dyck" w:date="2025-05-01T18:40:00Z" w:initials="MOU">
     <w:p>
       <w:r>
         <w:rPr>
@@ -28089,7 +28575,7 @@
       </w:r>
     </w:p>
   </w:comment>
-  <w:comment w:id="60" w:author="Barnas, Andrew" w:date="2025-04-28T10:39:00Z" w:initials="BA">
+  <w:comment w:id="61" w:author="Barnas, Andrew" w:date="2025-04-28T10:39:00Z" w:initials="BA">
     <w:p>
       <w:pPr>
         <w:pStyle w:val="CommentText"/>
@@ -28105,7 +28591,7 @@
       </w:r>
     </w:p>
   </w:comment>
-  <w:comment w:id="61" w:author="Aidan Brushett" w:date="2025-04-28T19:35:00Z" w:initials="AB">
+  <w:comment w:id="62" w:author="Aidan Brushett" w:date="2025-04-28T19:35:00Z" w:initials="AB">
     <w:p>
       <w:pPr>
         <w:pStyle w:val="CommentText"/>
@@ -28121,7 +28607,7 @@
       </w:r>
     </w:p>
   </w:comment>
-  <w:comment w:id="63" w:author="Andrew Barnas" w:date="2025-04-28T16:30:00Z" w:initials="AB">
+  <w:comment w:id="64" w:author="Andrew Barnas" w:date="2025-04-28T16:30:00Z" w:initials="AB">
     <w:p>
       <w:pPr>
         <w:pStyle w:val="CommentText"/>
@@ -28140,7 +28626,7 @@
       </w:r>
     </w:p>
   </w:comment>
-  <w:comment w:id="64" w:author="Aidan Brushett" w:date="2025-04-28T19:36:00Z" w:initials="AB">
+  <w:comment w:id="65" w:author="Aidan Brushett" w:date="2025-04-28T19:36:00Z" w:initials="AB">
     <w:p>
       <w:pPr>
         <w:pStyle w:val="CommentText"/>
@@ -28156,7 +28642,7 @@
       </w:r>
     </w:p>
   </w:comment>
-  <w:comment w:id="66" w:author="Andrew Barnas" w:date="2025-04-28T16:26:00Z" w:initials="AB">
+  <w:comment w:id="67" w:author="Andrew Barnas" w:date="2025-04-28T16:26:00Z" w:initials="AB">
     <w:p>
       <w:pPr>
         <w:pStyle w:val="CommentText"/>
@@ -28175,7 +28661,7 @@
       </w:r>
     </w:p>
   </w:comment>
-  <w:comment w:id="67" w:author="Aidan Brushett" w:date="2025-04-30T11:44:00Z" w:initials="AB">
+  <w:comment w:id="68" w:author="Aidan Brushett" w:date="2025-04-30T11:44:00Z" w:initials="AB">
     <w:p>
       <w:pPr>
         <w:pStyle w:val="CommentText"/>
@@ -28191,7 +28677,7 @@
       </w:r>
     </w:p>
   </w:comment>
-  <w:comment w:id="68" w:author="Barnas, Andrew" w:date="2025-04-28T10:53:00Z" w:initials="BA">
+  <w:comment w:id="69" w:author="Barnas, Andrew" w:date="2025-04-28T10:53:00Z" w:initials="BA">
     <w:p>
       <w:pPr>
         <w:pStyle w:val="CommentText"/>
@@ -28204,26 +28690,26 @@
       </w:r>
       <w:r>
         <w:t xml:space="preserve">One important thing missing here is a summary of the response variable itself. In this case, monthly independent detections. I would suggest a box plot, per each array. This would show the actual spread of the data (what is being modeled), show any biases in the level of the random effects by plotting them for each array. </w:t>
-      </w:r>
-    </w:p>
-  </w:comment>
-  <w:comment w:id="69" w:author="Aidan Brushett" w:date="2025-04-28T19:57:00Z" w:initials="AB">
-    <w:p>
-      <w:pPr>
-        <w:pStyle w:val="CommentText"/>
-      </w:pPr>
-      <w:r>
-        <w:rPr>
-          <w:rStyle w:val="CommentReference"/>
-        </w:rPr>
-        <w:annotationRef/>
-      </w:r>
-      <w:r>
-        <w:t>Boxplot was gross due to the zero-inflation of the data, so have added points with some transparency and jitter instead... thoughts?</w:t>
       </w:r>
     </w:p>
   </w:comment>
   <w:comment w:id="70" w:author="Aidan Brushett" w:date="2025-04-28T19:57:00Z" w:initials="AB">
+    <w:p>
+      <w:pPr>
+        <w:pStyle w:val="CommentText"/>
+      </w:pPr>
+      <w:r>
+        <w:rPr>
+          <w:rStyle w:val="CommentReference"/>
+        </w:rPr>
+        <w:annotationRef/>
+      </w:r>
+      <w:r>
+        <w:t>Boxplot was gross due to the zero-inflation of the data, so have added points with some transparency and jitter instead... thoughts?</w:t>
+      </w:r>
+    </w:p>
+  </w:comment>
+  <w:comment w:id="71" w:author="Aidan Brushett" w:date="2025-04-28T19:57:00Z" w:initials="AB">
     <w:p>
       <w:pPr>
         <w:pStyle w:val="CommentText"/>
@@ -28282,7 +28768,7 @@
       </w:r>
     </w:p>
   </w:comment>
-  <w:comment w:id="71" w:author="Emerald Arthurs" w:date="2025-04-29T13:27:00Z" w:initials="EA">
+  <w:comment w:id="72" w:author="Emerald Arthurs" w:date="2025-04-29T13:27:00Z" w:initials="EA">
     <w:p>
       <w:pPr>
         <w:pStyle w:val="CommentText"/>
@@ -28298,7 +28784,7 @@
       </w:r>
     </w:p>
   </w:comment>
-  <w:comment w:id="72" w:author="Barnas, Andrew" w:date="2025-04-28T11:05:00Z" w:initials="BA">
+  <w:comment w:id="73" w:author="Barnas, Andrew" w:date="2025-04-28T11:05:00Z" w:initials="BA">
     <w:p>
       <w:pPr>
         <w:pStyle w:val="CommentText"/>
@@ -28314,7 +28800,7 @@
       </w:r>
     </w:p>
   </w:comment>
-  <w:comment w:id="73" w:author="Emerald Arthurs" w:date="2025-04-29T13:09:00Z" w:initials="EA">
+  <w:comment w:id="74" w:author="Emerald Arthurs" w:date="2025-04-29T13:09:00Z" w:initials="EA">
     <w:p>
       <w:pPr>
         <w:pStyle w:val="CommentText"/>
@@ -28330,7 +28816,7 @@
       </w:r>
     </w:p>
   </w:comment>
-  <w:comment w:id="74" w:author="Aidan Brushett" w:date="2025-05-02T11:54:00Z" w:initials="AB">
+  <w:comment w:id="75" w:author="Aidan Brushett" w:date="2025-05-02T11:54:00Z" w:initials="AB">
     <w:p>
       <w:pPr>
         <w:pStyle w:val="CommentText"/>
@@ -28346,7 +28832,7 @@
       </w:r>
     </w:p>
   </w:comment>
-  <w:comment w:id="76" w:author="Andrew Barnas" w:date="2025-04-28T16:49:00Z" w:initials="AB">
+  <w:comment w:id="77" w:author="Andrew Barnas" w:date="2025-04-28T16:49:00Z" w:initials="AB">
     <w:p>
       <w:pPr>
         <w:pStyle w:val="CommentText"/>
@@ -28365,7 +28851,7 @@
       </w:r>
     </w:p>
   </w:comment>
-  <w:comment w:id="77" w:author="Emerald Arthurs" w:date="2025-04-29T13:28:00Z" w:initials="EA">
+  <w:comment w:id="78" w:author="Emerald Arthurs" w:date="2025-04-29T13:28:00Z" w:initials="EA">
     <w:p>
       <w:pPr>
         <w:pStyle w:val="CommentText"/>
@@ -28381,7 +28867,7 @@
       </w:r>
     </w:p>
   </w:comment>
-  <w:comment w:id="78" w:author="Andrew Barnas" w:date="2025-04-28T16:38:00Z" w:initials="AB">
+  <w:comment w:id="79" w:author="Andrew Barnas" w:date="2025-04-28T16:38:00Z" w:initials="AB">
     <w:p>
       <w:pPr>
         <w:pStyle w:val="CommentText"/>
@@ -28400,7 +28886,7 @@
       </w:r>
     </w:p>
   </w:comment>
-  <w:comment w:id="79" w:author="Emerald Arthurs" w:date="2025-04-29T14:30:00Z" w:initials="EA">
+  <w:comment w:id="80" w:author="Emerald Arthurs" w:date="2025-04-29T14:30:00Z" w:initials="EA">
     <w:p>
       <w:pPr>
         <w:pStyle w:val="CommentText"/>
@@ -28416,7 +28902,7 @@
       </w:r>
     </w:p>
   </w:comment>
-  <w:comment w:id="80" w:author="Aidan Brushett" w:date="2025-04-30T10:18:00Z" w:initials="AB">
+  <w:comment w:id="81" w:author="Aidan Brushett" w:date="2025-04-30T10:18:00Z" w:initials="AB">
     <w:p>
       <w:pPr>
         <w:pStyle w:val="CommentText"/>
@@ -28488,7 +28974,7 @@
       </w:r>
     </w:p>
   </w:comment>
-  <w:comment w:id="81" w:author="Andrew Barnas" w:date="2025-04-28T16:40:00Z" w:initials="AB">
+  <w:comment w:id="82" w:author="Andrew Barnas" w:date="2025-04-28T16:40:00Z" w:initials="AB">
     <w:p>
       <w:pPr>
         <w:pStyle w:val="CommentText"/>
@@ -28507,7 +28993,7 @@
       </w:r>
     </w:p>
   </w:comment>
-  <w:comment w:id="82" w:author="Andrew Barnas" w:date="2025-04-28T16:39:00Z" w:initials="AB">
+  <w:comment w:id="83" w:author="Andrew Barnas" w:date="2025-04-28T16:39:00Z" w:initials="AB">
     <w:p>
       <w:pPr>
         <w:pStyle w:val="CommentText"/>
@@ -28526,7 +29012,7 @@
       </w:r>
     </w:p>
   </w:comment>
-  <w:comment w:id="83" w:author="Andrew Barnas" w:date="2025-04-28T16:41:00Z" w:initials="AB">
+  <w:comment w:id="84" w:author="Andrew Barnas" w:date="2025-04-28T16:41:00Z" w:initials="AB">
     <w:p>
       <w:pPr>
         <w:pStyle w:val="CommentText"/>
@@ -28545,7 +29031,7 @@
       </w:r>
     </w:p>
   </w:comment>
-  <w:comment w:id="84" w:author="Aidan Brushett" w:date="2025-04-28T19:18:00Z" w:initials="AB">
+  <w:comment w:id="85" w:author="Aidan Brushett" w:date="2025-04-28T19:18:00Z" w:initials="AB">
     <w:p>
       <w:pPr>
         <w:pStyle w:val="CommentText"/>
@@ -28561,7 +29047,7 @@
       </w:r>
     </w:p>
   </w:comment>
-  <w:comment w:id="86" w:author="Andrew Barnas" w:date="2025-04-28T16:47:00Z" w:initials="AB">
+  <w:comment w:id="87" w:author="Andrew Barnas" w:date="2025-04-28T16:47:00Z" w:initials="AB">
     <w:p>
       <w:pPr>
         <w:pStyle w:val="CommentText"/>
@@ -28580,7 +29066,7 @@
       </w:r>
     </w:p>
   </w:comment>
-  <w:comment w:id="87" w:author="Marissa Dyck" w:date="2025-05-01T19:17:00Z" w:initials="MOU">
+  <w:comment w:id="88" w:author="Marissa Dyck" w:date="2025-05-01T19:17:00Z" w:initials="MOU">
     <w:p>
       <w:r>
         <w:rPr>
@@ -28597,7 +29083,7 @@
       </w:r>
     </w:p>
   </w:comment>
-  <w:comment w:id="88" w:author="Emerald Arthurs" w:date="2025-05-02T10:39:00Z" w:initials="EA">
+  <w:comment w:id="89" w:author="Emerald Arthurs" w:date="2025-05-02T10:39:00Z" w:initials="EA">
     <w:p>
       <w:pPr>
         <w:pStyle w:val="CommentText"/>
@@ -28613,7 +29099,7 @@
       </w:r>
     </w:p>
   </w:comment>
-  <w:comment w:id="89" w:author="Aidan Brushett" w:date="2025-05-02T21:59:00Z" w:initials="AB">
+  <w:comment w:id="90" w:author="Aidan Brushett" w:date="2025-05-02T21:59:00Z" w:initials="AB">
     <w:p>
       <w:pPr>
         <w:pStyle w:val="CommentText"/>
@@ -28629,7 +29115,7 @@
       </w:r>
     </w:p>
   </w:comment>
-  <w:comment w:id="90" w:author="Marissa Dyck" w:date="2025-05-01T19:17:00Z" w:initials="MOU">
+  <w:comment w:id="91" w:author="Marissa Dyck" w:date="2025-05-01T19:17:00Z" w:initials="MOU">
     <w:p>
       <w:r>
         <w:rPr>
@@ -28646,7 +29132,7 @@
       </w:r>
     </w:p>
   </w:comment>
-  <w:comment w:id="91" w:author="Emerald Arthurs" w:date="2025-05-02T10:40:00Z" w:initials="EA">
+  <w:comment w:id="92" w:author="Emerald Arthurs" w:date="2025-05-02T10:40:00Z" w:initials="EA">
     <w:p>
       <w:pPr>
         <w:pStyle w:val="CommentText"/>
@@ -28662,7 +29148,7 @@
       </w:r>
     </w:p>
   </w:comment>
-  <w:comment w:id="92" w:author="Andrew Barnas" w:date="2025-04-28T16:45:00Z" w:initials="AB">
+  <w:comment w:id="93" w:author="Andrew Barnas" w:date="2025-04-28T16:45:00Z" w:initials="AB">
     <w:p>
       <w:pPr>
         <w:pStyle w:val="CommentText"/>
@@ -28697,7 +29183,7 @@
       </w:r>
     </w:p>
   </w:comment>
-  <w:comment w:id="93" w:author="Aidan Brushett" w:date="2025-04-28T19:18:00Z" w:initials="AB">
+  <w:comment w:id="94" w:author="Aidan Brushett" w:date="2025-04-28T19:18:00Z" w:initials="AB">
     <w:p>
       <w:pPr>
         <w:pStyle w:val="CommentText"/>
@@ -28713,7 +29199,7 @@
       </w:r>
     </w:p>
   </w:comment>
-  <w:comment w:id="95" w:author="Marissa Dyck" w:date="2025-05-01T19:20:00Z" w:initials="MOU">
+  <w:comment w:id="96" w:author="Marissa Dyck" w:date="2025-05-01T19:20:00Z" w:initials="MOU">
     <w:p>
       <w:r>
         <w:rPr>
@@ -28730,7 +29216,7 @@
       </w:r>
     </w:p>
   </w:comment>
-  <w:comment w:id="96" w:author="Emerald Arthurs" w:date="2025-05-02T10:42:00Z" w:initials="EA">
+  <w:comment w:id="97" w:author="Emerald Arthurs" w:date="2025-05-02T10:42:00Z" w:initials="EA">
     <w:p>
       <w:pPr>
         <w:pStyle w:val="CommentText"/>
@@ -28746,7 +29232,7 @@
       </w:r>
     </w:p>
   </w:comment>
-  <w:comment w:id="98" w:author="Emerald Arthurs" w:date="2025-05-02T10:57:00Z" w:initials="EA">
+  <w:comment w:id="99" w:author="Emerald Arthurs" w:date="2025-05-02T10:57:00Z" w:initials="EA">
     <w:p>
       <w:pPr>
         <w:pStyle w:val="CommentText"/>
@@ -28762,7 +29248,7 @@
       </w:r>
     </w:p>
   </w:comment>
-  <w:comment w:id="100" w:author="Marissa Dyck" w:date="2025-05-01T19:21:00Z" w:initials="MOU">
+  <w:comment w:id="101" w:author="Marissa Dyck" w:date="2025-05-01T19:21:00Z" w:initials="MOU">
     <w:p>
       <w:r>
         <w:rPr>
@@ -28779,7 +29265,7 @@
       </w:r>
     </w:p>
   </w:comment>
-  <w:comment w:id="101" w:author="Emerald Arthurs" w:date="2025-05-02T10:58:00Z" w:initials="EA">
+  <w:comment w:id="102" w:author="Emerald Arthurs" w:date="2025-05-02T10:58:00Z" w:initials="EA">
     <w:p>
       <w:pPr>
         <w:pStyle w:val="CommentText"/>
@@ -28795,7 +29281,7 @@
       </w:r>
     </w:p>
   </w:comment>
-  <w:comment w:id="102" w:author="Emerald Arthurs" w:date="2025-05-02T10:45:00Z" w:initials="EA">
+  <w:comment w:id="103" w:author="Emerald Arthurs" w:date="2025-05-02T10:45:00Z" w:initials="EA">
     <w:p>
       <w:pPr>
         <w:pStyle w:val="CommentText"/>
@@ -28811,7 +29297,7 @@
       </w:r>
     </w:p>
   </w:comment>
-  <w:comment w:id="111" w:author="Barnas, Andrew" w:date="2025-04-28T09:46:00Z" w:initials="BA">
+  <w:comment w:id="112" w:author="Barnas, Andrew" w:date="2025-04-28T09:46:00Z" w:initials="BA">
     <w:p>
       <w:pPr>
         <w:pStyle w:val="CommentText"/>
@@ -28863,7 +29349,7 @@
       </w:r>
     </w:p>
   </w:comment>
-  <w:comment w:id="112" w:author="Marissa Dyck" w:date="2025-05-01T18:26:00Z" w:initials="MOU">
+  <w:comment w:id="113" w:author="Marissa Dyck" w:date="2025-05-01T18:26:00Z" w:initials="MOU">
     <w:p>
       <w:r>
         <w:rPr>
@@ -28880,7 +29366,7 @@
       </w:r>
     </w:p>
   </w:comment>
-  <w:comment w:id="113" w:author="Aidan Brushett" w:date="2025-05-02T11:56:00Z" w:initials="AB">
+  <w:comment w:id="114" w:author="Aidan Brushett" w:date="2025-05-02T11:56:00Z" w:initials="AB">
     <w:p>
       <w:pPr>
         <w:pStyle w:val="CommentText"/>
@@ -28896,7 +29382,7 @@
       </w:r>
     </w:p>
   </w:comment>
-  <w:comment w:id="114" w:author="Marissa Dyck" w:date="2025-05-01T19:34:00Z" w:initials="MOU">
+  <w:comment w:id="115" w:author="Marissa Dyck" w:date="2025-05-01T19:34:00Z" w:initials="MOU">
     <w:p>
       <w:r>
         <w:rPr>
@@ -28923,7 +29409,7 @@
       </w:r>
     </w:p>
   </w:comment>
-  <w:comment w:id="115" w:author="Aidan Brushett" w:date="2025-05-02T11:56:00Z" w:initials="AB">
+  <w:comment w:id="116" w:author="Aidan Brushett" w:date="2025-05-02T11:56:00Z" w:initials="AB">
     <w:p>
       <w:pPr>
         <w:pStyle w:val="CommentText"/>
@@ -28939,7 +29425,7 @@
       </w:r>
     </w:p>
   </w:comment>
-  <w:comment w:id="116" w:author="Marissa Dyck" w:date="2025-05-01T19:33:00Z" w:initials="MOU">
+  <w:comment w:id="117" w:author="Marissa Dyck" w:date="2025-05-01T19:33:00Z" w:initials="MOU">
     <w:p>
       <w:r>
         <w:rPr>
@@ -28956,7 +29442,7 @@
       </w:r>
     </w:p>
   </w:comment>
-  <w:comment w:id="117" w:author="Marissa Dyck" w:date="2025-05-01T19:30:00Z" w:initials="MOU">
+  <w:comment w:id="120" w:author="Marissa Dyck" w:date="2025-05-01T19:30:00Z" w:initials="MOU">
     <w:p>
       <w:r>
         <w:rPr>
@@ -28973,7 +29459,7 @@
       </w:r>
     </w:p>
   </w:comment>
-  <w:comment w:id="120" w:author="Andrew Barnas" w:date="2025-04-28T17:12:00Z" w:initials="AB">
+  <w:comment w:id="125" w:author="Andrew Barnas" w:date="2025-04-28T17:12:00Z" w:initials="AB">
     <w:p>
       <w:pPr>
         <w:pStyle w:val="CommentText"/>
@@ -28992,7 +29478,7 @@
       </w:r>
     </w:p>
   </w:comment>
-  <w:comment w:id="121" w:author="Andrew Barnas" w:date="2025-04-28T17:13:00Z" w:initials="AB">
+  <w:comment w:id="126" w:author="Andrew Barnas" w:date="2025-04-28T17:13:00Z" w:initials="AB">
     <w:p>
       <w:pPr>
         <w:pStyle w:val="CommentText"/>
@@ -29011,7 +29497,7 @@
       </w:r>
     </w:p>
   </w:comment>
-  <w:comment w:id="122" w:author="Aidan Brushett" w:date="2025-04-28T23:50:00Z" w:initials="AB">
+  <w:comment w:id="127" w:author="Aidan Brushett" w:date="2025-04-28T23:50:00Z" w:initials="AB">
     <w:p>
       <w:pPr>
         <w:pStyle w:val="CommentText"/>
@@ -29027,7 +29513,7 @@
       </w:r>
     </w:p>
   </w:comment>
-  <w:comment w:id="123" w:author="Marissa Dyck" w:date="2025-05-01T19:32:00Z" w:initials="MOU">
+  <w:comment w:id="128" w:author="Marissa Dyck" w:date="2025-05-01T19:32:00Z" w:initials="MOU">
     <w:p>
       <w:r>
         <w:rPr>
@@ -29044,7 +29530,7 @@
       </w:r>
     </w:p>
   </w:comment>
-  <w:comment w:id="124" w:author="Marissa Dyck" w:date="2025-05-01T19:36:00Z" w:initials="MOU">
+  <w:comment w:id="129" w:author="Marissa Dyck" w:date="2025-05-01T19:36:00Z" w:initials="MOU">
     <w:p>
       <w:r>
         <w:rPr>
@@ -29061,7 +29547,7 @@
       </w:r>
     </w:p>
   </w:comment>
-  <w:comment w:id="125" w:author="Marissa Dyck" w:date="2025-05-01T18:37:00Z" w:initials="MOU">
+  <w:comment w:id="130" w:author="Marissa Dyck" w:date="2025-05-01T18:37:00Z" w:initials="MOU">
     <w:p>
       <w:r>
         <w:rPr>
@@ -29078,7 +29564,7 @@
       </w:r>
     </w:p>
   </w:comment>
-  <w:comment w:id="126" w:author="Marissa Dyck" w:date="2025-05-01T18:38:00Z" w:initials="MOU">
+  <w:comment w:id="131" w:author="Marissa Dyck" w:date="2025-05-01T18:38:00Z" w:initials="MOU">
     <w:p>
       <w:r>
         <w:rPr>
@@ -29095,7 +29581,7 @@
       </w:r>
     </w:p>
   </w:comment>
-  <w:comment w:id="127" w:author="Emerald Arthurs" w:date="2025-05-02T10:31:00Z" w:initials="EA">
+  <w:comment w:id="132" w:author="Emerald Arthurs" w:date="2025-05-02T10:31:00Z" w:initials="EA">
     <w:p>
       <w:pPr>
         <w:pStyle w:val="CommentText"/>
@@ -29111,7 +29597,7 @@
       </w:r>
     </w:p>
   </w:comment>
-  <w:comment w:id="128" w:author="Marissa Dyck" w:date="2025-05-01T18:46:00Z" w:initials="MOU">
+  <w:comment w:id="133" w:author="Marissa Dyck" w:date="2025-05-01T18:46:00Z" w:initials="MOU">
     <w:p>
       <w:r>
         <w:rPr>
@@ -29128,7 +29614,7 @@
       </w:r>
     </w:p>
   </w:comment>
-  <w:comment w:id="129" w:author="Aidan Brushett" w:date="2025-05-02T21:51:00Z" w:initials="AB">
+  <w:comment w:id="134" w:author="Aidan Brushett" w:date="2025-05-02T21:51:00Z" w:initials="AB">
     <w:p>
       <w:pPr>
         <w:pStyle w:val="CommentText"/>
@@ -29144,7 +29630,7 @@
       </w:r>
     </w:p>
   </w:comment>
-  <w:comment w:id="130" w:author="Andrew Barnas" w:date="2025-04-28T16:54:00Z" w:initials="AB">
+  <w:comment w:id="135" w:author="Andrew Barnas" w:date="2025-04-28T16:54:00Z" w:initials="AB">
     <w:p>
       <w:pPr>
         <w:pStyle w:val="CommentText"/>
@@ -29224,7 +29710,7 @@
       </w:r>
     </w:p>
   </w:comment>
-  <w:comment w:id="131" w:author="Aidan Brushett" w:date="2025-04-28T23:55:00Z" w:initials="AB">
+  <w:comment w:id="136" w:author="Aidan Brushett" w:date="2025-04-28T23:55:00Z" w:initials="AB">
     <w:p>
       <w:pPr>
         <w:pStyle w:val="CommentText"/>
@@ -29240,7 +29726,7 @@
       </w:r>
     </w:p>
   </w:comment>
-  <w:comment w:id="132" w:author="Aidan Brushett" w:date="2025-04-28T23:56:00Z" w:initials="AB">
+  <w:comment w:id="137" w:author="Aidan Brushett" w:date="2025-04-28T23:56:00Z" w:initials="AB">
     <w:p>
       <w:pPr>
         <w:pStyle w:val="CommentText"/>
@@ -29256,7 +29742,7 @@
       </w:r>
     </w:p>
   </w:comment>
-  <w:comment w:id="133" w:author="Aidan Brushett" w:date="2025-04-30T12:18:00Z" w:initials="AB">
+  <w:comment w:id="138" w:author="Aidan Brushett" w:date="2025-04-30T12:18:00Z" w:initials="AB">
     <w:p>
       <w:pPr>
         <w:pStyle w:val="CommentText"/>
@@ -29272,7 +29758,7 @@
       </w:r>
     </w:p>
   </w:comment>
-  <w:comment w:id="134" w:author="Marissa Dyck" w:date="2025-05-01T19:35:00Z" w:initials="MOU">
+  <w:comment w:id="139" w:author="Marissa Dyck" w:date="2025-05-01T19:35:00Z" w:initials="MOU">
     <w:p>
       <w:r>
         <w:rPr>
@@ -29289,7 +29775,7 @@
       </w:r>
     </w:p>
   </w:comment>
-  <w:comment w:id="135" w:author="Aidan Brushett" w:date="2025-05-02T18:44:00Z" w:initials="AB">
+  <w:comment w:id="140" w:author="Aidan Brushett" w:date="2025-05-02T18:44:00Z" w:initials="AB">
     <w:p>
       <w:pPr>
         <w:pStyle w:val="CommentText"/>

</xml_diff>